<commit_message>
admin panel kész, profil oldal logika elkezdve
</commit_message>
<xml_diff>
--- a/Dokumentáció.docx
+++ b/Dokumentáció.docx
@@ -4,6 +4,88 @@
   <w:body>
     <w:p>
       <w:pPr>
+        <w:spacing w:after="4080"/>
+        <w:jc w:val="center"/>
+        <w:rPr>
+          <w:rFonts w:cs="Times New Roman"/>
+          <w:sz w:val="56"/>
+          <w:szCs w:val="56"/>
+          <w:lang w:val="hu-HU"/>
+        </w:rPr>
+      </w:pPr>
+      <w:r>
+        <w:rPr>
+          <w:rFonts w:cs="Times New Roman"/>
+          <w:sz w:val="56"/>
+          <w:szCs w:val="56"/>
+          <w:lang w:val="hu-HU"/>
+        </w:rPr>
+        <w:t xml:space="preserve">Szegedi Szent Benedek </w:t>
+      </w:r>
+      <w:proofErr w:type="spellStart"/>
+      <w:r>
+        <w:rPr>
+          <w:rFonts w:cs="Times New Roman"/>
+          <w:sz w:val="56"/>
+          <w:szCs w:val="56"/>
+          <w:lang w:val="hu-HU"/>
+        </w:rPr>
+        <w:t>School</w:t>
+      </w:r>
+      <w:proofErr w:type="spellEnd"/>
+      <w:r>
+        <w:rPr>
+          <w:rFonts w:cs="Times New Roman"/>
+          <w:sz w:val="56"/>
+          <w:szCs w:val="56"/>
+          <w:lang w:val="hu-HU"/>
+        </w:rPr>
+        <w:t xml:space="preserve"> of</w:t>
+      </w:r>
+      <w:r>
+        <w:rPr>
+          <w:rFonts w:cs="Times New Roman"/>
+          <w:sz w:val="56"/>
+          <w:szCs w:val="56"/>
+          <w:lang w:val="hu-HU"/>
+        </w:rPr>
+        <w:t xml:space="preserve"> </w:t>
+      </w:r>
+      <w:r>
+        <w:rPr>
+          <w:rFonts w:cs="Times New Roman"/>
+          <w:sz w:val="56"/>
+          <w:szCs w:val="56"/>
+          <w:lang w:val="hu-HU"/>
+        </w:rPr>
+        <w:t>Business Technikum</w:t>
+      </w:r>
+    </w:p>
+    <w:p>
+      <w:pPr>
+        <w:spacing w:after="3720"/>
+        <w:jc w:val="center"/>
+        <w:rPr>
+          <w:rFonts w:cs="Times New Roman"/>
+          <w:sz w:val="56"/>
+          <w:szCs w:val="56"/>
+          <w:lang w:val="hu-HU"/>
+        </w:rPr>
+      </w:pPr>
+      <w:r>
+        <w:rPr>
+          <w:rFonts w:cs="Times New Roman"/>
+          <w:sz w:val="56"/>
+          <w:szCs w:val="56"/>
+          <w:lang w:val="hu-HU"/>
+        </w:rPr>
+        <w:t>Minden Egy Helyen</w:t>
+      </w:r>
+    </w:p>
+    <w:p>
+      <w:pPr>
+        <w:spacing w:after="240"/>
+        <w:jc w:val="left"/>
         <w:rPr>
           <w:rFonts w:cs="Times New Roman"/>
           <w:szCs w:val="24"/>
@@ -16,11 +98,13 @@
           <w:szCs w:val="24"/>
           <w:lang w:val="hu-HU"/>
         </w:rPr>
-        <w:t>Dokumentáció</w:t>
-      </w:r>
-    </w:p>
-    <w:p>
-      <w:pPr>
+        <w:t>Szakképesítés neve: Szoftverfejlesztő -és tesztelő</w:t>
+      </w:r>
+    </w:p>
+    <w:p>
+      <w:pPr>
+        <w:spacing w:after="240"/>
+        <w:jc w:val="left"/>
         <w:rPr>
           <w:rFonts w:cs="Times New Roman"/>
           <w:szCs w:val="24"/>
@@ -33,13 +117,70 @@
           <w:szCs w:val="24"/>
           <w:lang w:val="hu-HU"/>
         </w:rPr>
+        <w:t>Témavezető:</w:t>
+      </w:r>
+    </w:p>
+    <w:p>
+      <w:pPr>
+        <w:spacing w:after="240"/>
+        <w:jc w:val="left"/>
+        <w:rPr>
+          <w:rFonts w:cs="Times New Roman"/>
+          <w:szCs w:val="24"/>
+          <w:lang w:val="hu-HU"/>
+        </w:rPr>
+      </w:pPr>
+      <w:r>
+        <w:rPr>
+          <w:rFonts w:cs="Times New Roman"/>
+          <w:szCs w:val="24"/>
+          <w:lang w:val="hu-HU"/>
+        </w:rPr>
+        <w:t xml:space="preserve">Készítők: </w:t>
+      </w:r>
+      <w:proofErr w:type="spellStart"/>
+      <w:r>
+        <w:rPr>
+          <w:rFonts w:cs="Times New Roman"/>
+          <w:szCs w:val="24"/>
+          <w:lang w:val="hu-HU"/>
+        </w:rPr>
+        <w:t>Trájer</w:t>
+      </w:r>
+      <w:proofErr w:type="spellEnd"/>
+      <w:r>
+        <w:rPr>
+          <w:rFonts w:cs="Times New Roman"/>
+          <w:szCs w:val="24"/>
+          <w:lang w:val="hu-HU"/>
+        </w:rPr>
+        <w:t xml:space="preserve"> Balázs, Lipták Dominik, Rácz Norbert</w:t>
+      </w:r>
+    </w:p>
+    <w:p>
+      <w:pPr>
+        <w:spacing w:after="1560"/>
+        <w:jc w:val="left"/>
+        <w:rPr>
+          <w:rFonts w:cs="Times New Roman"/>
+          <w:szCs w:val="24"/>
+          <w:lang w:val="hu-HU"/>
+        </w:rPr>
+      </w:pPr>
+      <w:r>
+        <w:rPr>
+          <w:rFonts w:cs="Times New Roman"/>
+          <w:sz w:val="56"/>
+          <w:szCs w:val="56"/>
+          <w:lang w:val="hu-HU"/>
+        </w:rPr>
         <w:br w:type="page"/>
       </w:r>
     </w:p>
     <w:sdt>
       <w:sdtPr>
         <w:rPr>
-          <w:rFonts w:ascii="Times New Roman" w:eastAsiaTheme="minorHAnsi" w:hAnsi="Times New Roman" w:cstheme="minorBidi"/>
+          <w:rFonts w:ascii="Times New Roman" w:eastAsiaTheme="minorHAnsi" w:hAnsi="Times New Roman" w:cs="Times New Roman"/>
           <w:color w:val="auto"/>
           <w:sz w:val="24"/>
           <w:szCs w:val="22"/>
@@ -53,6 +194,7 @@
       </w:sdtPr>
       <w:sdtEndPr>
         <w:rPr>
+          <w:rFonts w:cstheme="minorBidi"/>
           <w:b/>
           <w:bCs/>
         </w:rPr>
@@ -62,11 +204,13 @@
           <w:pPr>
             <w:pStyle w:val="Tartalomjegyzkcmsora"/>
             <w:rPr>
+              <w:rFonts w:ascii="Times New Roman" w:hAnsi="Times New Roman" w:cs="Times New Roman"/>
               <w:lang w:val="hu-HU"/>
             </w:rPr>
           </w:pPr>
           <w:r>
             <w:rPr>
+              <w:rFonts w:ascii="Times New Roman" w:hAnsi="Times New Roman" w:cs="Times New Roman"/>
               <w:lang w:val="hu-HU"/>
             </w:rPr>
             <w:t>Tartalom</w:t>
@@ -103,7 +247,7 @@
             </w:rPr>
             <w:fldChar w:fldCharType="separate"/>
           </w:r>
-          <w:hyperlink w:anchor="_Toc151277858" w:history="1">
+          <w:hyperlink w:anchor="_Toc157755618" w:history="1">
             <w:r>
               <w:rPr>
                 <w:rStyle w:val="Hiperhivatkozs"/>
@@ -131,7 +275,7 @@
                 <w:noProof/>
                 <w:webHidden/>
               </w:rPr>
-              <w:instrText xml:space="preserve"> PAGEREF _Toc151277858 \h </w:instrText>
+              <w:instrText xml:space="preserve"> PAGEREF _Toc157755618 \h </w:instrText>
             </w:r>
             <w:r>
               <w:rPr>
@@ -151,7 +295,7 @@
                 <w:noProof/>
                 <w:webHidden/>
               </w:rPr>
-              <w:t>3</w:t>
+              <w:t>4</w:t>
             </w:r>
             <w:r>
               <w:rPr>
@@ -175,7 +319,7 @@
               <w:lang w:eastAsia="en-GB"/>
             </w:rPr>
           </w:pPr>
-          <w:hyperlink w:anchor="_Toc151277859" w:history="1">
+          <w:hyperlink w:anchor="_Toc157755619" w:history="1">
             <w:r>
               <w:rPr>
                 <w:rStyle w:val="Hiperhivatkozs"/>
@@ -203,7 +347,7 @@
                 <w:noProof/>
                 <w:webHidden/>
               </w:rPr>
-              <w:instrText xml:space="preserve"> PAGEREF _Toc151277859 \h </w:instrText>
+              <w:instrText xml:space="preserve"> PAGEREF _Toc157755619 \h </w:instrText>
             </w:r>
             <w:r>
               <w:rPr>
@@ -223,7 +367,7 @@
                 <w:noProof/>
                 <w:webHidden/>
               </w:rPr>
-              <w:t>3</w:t>
+              <w:t>4</w:t>
             </w:r>
             <w:r>
               <w:rPr>
@@ -247,7 +391,7 @@
               <w:lang w:eastAsia="en-GB"/>
             </w:rPr>
           </w:pPr>
-          <w:hyperlink w:anchor="_Toc151277860" w:history="1">
+          <w:hyperlink w:anchor="_Toc157755620" w:history="1">
             <w:r>
               <w:rPr>
                 <w:rStyle w:val="Hiperhivatkozs"/>
@@ -275,7 +419,7 @@
                 <w:noProof/>
                 <w:webHidden/>
               </w:rPr>
-              <w:instrText xml:space="preserve"> PAGEREF _Toc151277860 \h </w:instrText>
+              <w:instrText xml:space="preserve"> PAGEREF _Toc157755620 \h </w:instrText>
             </w:r>
             <w:r>
               <w:rPr>
@@ -295,7 +439,7 @@
                 <w:noProof/>
                 <w:webHidden/>
               </w:rPr>
-              <w:t>4</w:t>
+              <w:t>5</w:t>
             </w:r>
             <w:r>
               <w:rPr>
@@ -319,7 +463,7 @@
               <w:lang w:eastAsia="en-GB"/>
             </w:rPr>
           </w:pPr>
-          <w:hyperlink w:anchor="_Toc151277861" w:history="1">
+          <w:hyperlink w:anchor="_Toc157755621" w:history="1">
             <w:r>
               <w:rPr>
                 <w:rStyle w:val="Hiperhivatkozs"/>
@@ -347,7 +491,7 @@
                 <w:noProof/>
                 <w:webHidden/>
               </w:rPr>
-              <w:instrText xml:space="preserve"> PAGEREF _Toc151277861 \h </w:instrText>
+              <w:instrText xml:space="preserve"> PAGEREF _Toc157755621 \h </w:instrText>
             </w:r>
             <w:r>
               <w:rPr>
@@ -367,7 +511,7 @@
                 <w:noProof/>
                 <w:webHidden/>
               </w:rPr>
-              <w:t>4</w:t>
+              <w:t>5</w:t>
             </w:r>
             <w:r>
               <w:rPr>
@@ -391,7 +535,7 @@
               <w:lang w:eastAsia="en-GB"/>
             </w:rPr>
           </w:pPr>
-          <w:hyperlink w:anchor="_Toc151277862" w:history="1">
+          <w:hyperlink w:anchor="_Toc157755622" w:history="1">
             <w:r>
               <w:rPr>
                 <w:rStyle w:val="Hiperhivatkozs"/>
@@ -419,7 +563,7 @@
                 <w:noProof/>
                 <w:webHidden/>
               </w:rPr>
-              <w:instrText xml:space="preserve"> PAGEREF _Toc151277862 \h </w:instrText>
+              <w:instrText xml:space="preserve"> PAGEREF _Toc157755622 \h </w:instrText>
             </w:r>
             <w:r>
               <w:rPr>
@@ -439,7 +583,7 @@
                 <w:noProof/>
                 <w:webHidden/>
               </w:rPr>
-              <w:t>5</w:t>
+              <w:t>6</w:t>
             </w:r>
             <w:r>
               <w:rPr>
@@ -463,7 +607,7 @@
               <w:lang w:eastAsia="en-GB"/>
             </w:rPr>
           </w:pPr>
-          <w:hyperlink w:anchor="_Toc151277863" w:history="1">
+          <w:hyperlink w:anchor="_Toc157755623" w:history="1">
             <w:r>
               <w:rPr>
                 <w:rStyle w:val="Hiperhivatkozs"/>
@@ -492,7 +636,7 @@
                 <w:noProof/>
                 <w:webHidden/>
               </w:rPr>
-              <w:instrText xml:space="preserve"> PAGEREF _Toc151277863 \h </w:instrText>
+              <w:instrText xml:space="preserve"> PAGEREF _Toc157755623 \h </w:instrText>
             </w:r>
             <w:r>
               <w:rPr>
@@ -512,7 +656,7 @@
                 <w:noProof/>
                 <w:webHidden/>
               </w:rPr>
-              <w:t>6</w:t>
+              <w:t>7</w:t>
             </w:r>
             <w:r>
               <w:rPr>
@@ -536,7 +680,7 @@
               <w:lang w:eastAsia="en-GB"/>
             </w:rPr>
           </w:pPr>
-          <w:hyperlink w:anchor="_Toc151277864" w:history="1">
+          <w:hyperlink w:anchor="_Toc157755624" w:history="1">
             <w:r>
               <w:rPr>
                 <w:rStyle w:val="Hiperhivatkozs"/>
@@ -564,7 +708,7 @@
                 <w:noProof/>
                 <w:webHidden/>
               </w:rPr>
-              <w:instrText xml:space="preserve"> PAGEREF _Toc151277864 \h </w:instrText>
+              <w:instrText xml:space="preserve"> PAGEREF _Toc157755624 \h </w:instrText>
             </w:r>
             <w:r>
               <w:rPr>
@@ -584,7 +728,7 @@
                 <w:noProof/>
                 <w:webHidden/>
               </w:rPr>
-              <w:t>6</w:t>
+              <w:t>7</w:t>
             </w:r>
             <w:r>
               <w:rPr>
@@ -608,7 +752,7 @@
               <w:lang w:eastAsia="en-GB"/>
             </w:rPr>
           </w:pPr>
-          <w:hyperlink w:anchor="_Toc151277865" w:history="1">
+          <w:hyperlink w:anchor="_Toc157755625" w:history="1">
             <w:r>
               <w:rPr>
                 <w:rStyle w:val="Hiperhivatkozs"/>
@@ -636,7 +780,7 @@
                 <w:noProof/>
                 <w:webHidden/>
               </w:rPr>
-              <w:instrText xml:space="preserve"> PAGEREF _Toc151277865 \h </w:instrText>
+              <w:instrText xml:space="preserve"> PAGEREF _Toc157755625 \h </w:instrText>
             </w:r>
             <w:r>
               <w:rPr>
@@ -656,7 +800,7 @@
                 <w:noProof/>
                 <w:webHidden/>
               </w:rPr>
-              <w:t>6</w:t>
+              <w:t>7</w:t>
             </w:r>
             <w:r>
               <w:rPr>
@@ -680,7 +824,7 @@
               <w:lang w:eastAsia="en-GB"/>
             </w:rPr>
           </w:pPr>
-          <w:hyperlink w:anchor="_Toc151277866" w:history="1">
+          <w:hyperlink w:anchor="_Toc157755626" w:history="1">
             <w:r>
               <w:rPr>
                 <w:rStyle w:val="Hiperhivatkozs"/>
@@ -708,7 +852,7 @@
                 <w:noProof/>
                 <w:webHidden/>
               </w:rPr>
-              <w:instrText xml:space="preserve"> PAGEREF _Toc151277866 \h </w:instrText>
+              <w:instrText xml:space="preserve"> PAGEREF _Toc157755626 \h </w:instrText>
             </w:r>
             <w:r>
               <w:rPr>
@@ -728,7 +872,7 @@
                 <w:noProof/>
                 <w:webHidden/>
               </w:rPr>
-              <w:t>7</w:t>
+              <w:t>8</w:t>
             </w:r>
             <w:r>
               <w:rPr>
@@ -752,7 +896,7 @@
               <w:lang w:eastAsia="en-GB"/>
             </w:rPr>
           </w:pPr>
-          <w:hyperlink w:anchor="_Toc151277867" w:history="1">
+          <w:hyperlink w:anchor="_Toc157755627" w:history="1">
             <w:r>
               <w:rPr>
                 <w:rStyle w:val="Hiperhivatkozs"/>
@@ -780,7 +924,7 @@
                 <w:noProof/>
                 <w:webHidden/>
               </w:rPr>
-              <w:instrText xml:space="preserve"> PAGEREF _Toc151277867 \h </w:instrText>
+              <w:instrText xml:space="preserve"> PAGEREF _Toc157755627 \h </w:instrText>
             </w:r>
             <w:r>
               <w:rPr>
@@ -800,7 +944,7 @@
                 <w:noProof/>
                 <w:webHidden/>
               </w:rPr>
-              <w:t>10</w:t>
+              <w:t>11</w:t>
             </w:r>
             <w:r>
               <w:rPr>
@@ -824,7 +968,7 @@
               <w:lang w:eastAsia="en-GB"/>
             </w:rPr>
           </w:pPr>
-          <w:hyperlink w:anchor="_Toc151277868" w:history="1">
+          <w:hyperlink w:anchor="_Toc157755628" w:history="1">
             <w:r>
               <w:rPr>
                 <w:rStyle w:val="Hiperhivatkozs"/>
@@ -852,7 +996,7 @@
                 <w:noProof/>
                 <w:webHidden/>
               </w:rPr>
-              <w:instrText xml:space="preserve"> PAGEREF _Toc151277868 \h </w:instrText>
+              <w:instrText xml:space="preserve"> PAGEREF _Toc157755628 \h </w:instrText>
             </w:r>
             <w:r>
               <w:rPr>
@@ -872,7 +1016,7 @@
                 <w:noProof/>
                 <w:webHidden/>
               </w:rPr>
-              <w:t>12</w:t>
+              <w:t>13</w:t>
             </w:r>
             <w:r>
               <w:rPr>
@@ -896,7 +1040,7 @@
               <w:lang w:eastAsia="en-GB"/>
             </w:rPr>
           </w:pPr>
-          <w:hyperlink w:anchor="_Toc151277869" w:history="1">
+          <w:hyperlink w:anchor="_Toc157755629" w:history="1">
             <w:r>
               <w:rPr>
                 <w:rStyle w:val="Hiperhivatkozs"/>
@@ -924,7 +1068,7 @@
                 <w:noProof/>
                 <w:webHidden/>
               </w:rPr>
-              <w:instrText xml:space="preserve"> PAGEREF _Toc151277869 \h </w:instrText>
+              <w:instrText xml:space="preserve"> PAGEREF _Toc157755629 \h </w:instrText>
             </w:r>
             <w:r>
               <w:rPr>
@@ -944,7 +1088,7 @@
                 <w:noProof/>
                 <w:webHidden/>
               </w:rPr>
-              <w:t>12</w:t>
+              <w:t>13</w:t>
             </w:r>
             <w:r>
               <w:rPr>
@@ -968,7 +1112,7 @@
               <w:lang w:eastAsia="en-GB"/>
             </w:rPr>
           </w:pPr>
-          <w:hyperlink w:anchor="_Toc151277870" w:history="1">
+          <w:hyperlink w:anchor="_Toc157755630" w:history="1">
             <w:r>
               <w:rPr>
                 <w:rStyle w:val="Hiperhivatkozs"/>
@@ -996,7 +1140,7 @@
                 <w:noProof/>
                 <w:webHidden/>
               </w:rPr>
-              <w:instrText xml:space="preserve"> PAGEREF _Toc151277870 \h </w:instrText>
+              <w:instrText xml:space="preserve"> PAGEREF _Toc157755630 \h </w:instrText>
             </w:r>
             <w:r>
               <w:rPr>
@@ -1016,7 +1160,7 @@
                 <w:noProof/>
                 <w:webHidden/>
               </w:rPr>
-              <w:t>13</w:t>
+              <w:t>14</w:t>
             </w:r>
             <w:r>
               <w:rPr>
@@ -1040,7 +1184,7 @@
               <w:lang w:eastAsia="en-GB"/>
             </w:rPr>
           </w:pPr>
-          <w:hyperlink w:anchor="_Toc151277871" w:history="1">
+          <w:hyperlink w:anchor="_Toc157755631" w:history="1">
             <w:r>
               <w:rPr>
                 <w:rStyle w:val="Hiperhivatkozs"/>
@@ -1068,7 +1212,7 @@
                 <w:noProof/>
                 <w:webHidden/>
               </w:rPr>
-              <w:instrText xml:space="preserve"> PAGEREF _Toc151277871 \h </w:instrText>
+              <w:instrText xml:space="preserve"> PAGEREF _Toc157755631 \h </w:instrText>
             </w:r>
             <w:r>
               <w:rPr>
@@ -1088,7 +1232,7 @@
                 <w:noProof/>
                 <w:webHidden/>
               </w:rPr>
-              <w:t>13</w:t>
+              <w:t>14</w:t>
             </w:r>
             <w:r>
               <w:rPr>
@@ -1112,7 +1256,7 @@
               <w:lang w:eastAsia="en-GB"/>
             </w:rPr>
           </w:pPr>
-          <w:hyperlink w:anchor="_Toc151277872" w:history="1">
+          <w:hyperlink w:anchor="_Toc157755632" w:history="1">
             <w:r>
               <w:rPr>
                 <w:rStyle w:val="Hiperhivatkozs"/>
@@ -1140,7 +1284,7 @@
                 <w:noProof/>
                 <w:webHidden/>
               </w:rPr>
-              <w:instrText xml:space="preserve"> PAGEREF _Toc151277872 \h </w:instrText>
+              <w:instrText xml:space="preserve"> PAGEREF _Toc157755632 \h </w:instrText>
             </w:r>
             <w:r>
               <w:rPr>
@@ -1160,7 +1304,7 @@
                 <w:noProof/>
                 <w:webHidden/>
               </w:rPr>
-              <w:t>13</w:t>
+              <w:t>14</w:t>
             </w:r>
             <w:r>
               <w:rPr>
@@ -1184,7 +1328,7 @@
               <w:lang w:eastAsia="en-GB"/>
             </w:rPr>
           </w:pPr>
-          <w:hyperlink w:anchor="_Toc151277873" w:history="1">
+          <w:hyperlink w:anchor="_Toc157755633" w:history="1">
             <w:r>
               <w:rPr>
                 <w:rStyle w:val="Hiperhivatkozs"/>
@@ -1212,7 +1356,7 @@
                 <w:noProof/>
                 <w:webHidden/>
               </w:rPr>
-              <w:instrText xml:space="preserve"> PAGEREF _Toc151277873 \h </w:instrText>
+              <w:instrText xml:space="preserve"> PAGEREF _Toc157755633 \h </w:instrText>
             </w:r>
             <w:r>
               <w:rPr>
@@ -1232,7 +1376,7 @@
                 <w:noProof/>
                 <w:webHidden/>
               </w:rPr>
-              <w:t>13</w:t>
+              <w:t>14</w:t>
             </w:r>
             <w:r>
               <w:rPr>
@@ -1256,7 +1400,7 @@
               <w:lang w:eastAsia="en-GB"/>
             </w:rPr>
           </w:pPr>
-          <w:hyperlink w:anchor="_Toc151277874" w:history="1">
+          <w:hyperlink w:anchor="_Toc157755634" w:history="1">
             <w:r>
               <w:rPr>
                 <w:rStyle w:val="Hiperhivatkozs"/>
@@ -1284,7 +1428,7 @@
                 <w:noProof/>
                 <w:webHidden/>
               </w:rPr>
-              <w:instrText xml:space="preserve"> PAGEREF _Toc151277874 \h </w:instrText>
+              <w:instrText xml:space="preserve"> PAGEREF _Toc157755634 \h </w:instrText>
             </w:r>
             <w:r>
               <w:rPr>
@@ -1304,7 +1448,7 @@
                 <w:noProof/>
                 <w:webHidden/>
               </w:rPr>
-              <w:t>15</w:t>
+              <w:t>16</w:t>
             </w:r>
             <w:r>
               <w:rPr>
@@ -1328,7 +1472,7 @@
               <w:lang w:eastAsia="en-GB"/>
             </w:rPr>
           </w:pPr>
-          <w:hyperlink w:anchor="_Toc151277875" w:history="1">
+          <w:hyperlink w:anchor="_Toc157755635" w:history="1">
             <w:r>
               <w:rPr>
                 <w:rStyle w:val="Hiperhivatkozs"/>
@@ -1356,7 +1500,7 @@
                 <w:noProof/>
                 <w:webHidden/>
               </w:rPr>
-              <w:instrText xml:space="preserve"> PAGEREF _Toc151277875 \h </w:instrText>
+              <w:instrText xml:space="preserve"> PAGEREF _Toc157755635 \h </w:instrText>
             </w:r>
             <w:r>
               <w:rPr>
@@ -1376,7 +1520,7 @@
                 <w:noProof/>
                 <w:webHidden/>
               </w:rPr>
-              <w:t>16</w:t>
+              <w:t>17</w:t>
             </w:r>
             <w:r>
               <w:rPr>
@@ -1400,7 +1544,7 @@
               <w:lang w:eastAsia="en-GB"/>
             </w:rPr>
           </w:pPr>
-          <w:hyperlink w:anchor="_Toc151277876" w:history="1">
+          <w:hyperlink w:anchor="_Toc157755636" w:history="1">
             <w:r>
               <w:rPr>
                 <w:rStyle w:val="Hiperhivatkozs"/>
@@ -1428,7 +1572,7 @@
                 <w:noProof/>
                 <w:webHidden/>
               </w:rPr>
-              <w:instrText xml:space="preserve"> PAGEREF _Toc151277876 \h </w:instrText>
+              <w:instrText xml:space="preserve"> PAGEREF _Toc157755636 \h </w:instrText>
             </w:r>
             <w:r>
               <w:rPr>
@@ -1448,7 +1592,7 @@
                 <w:noProof/>
                 <w:webHidden/>
               </w:rPr>
-              <w:t>16</w:t>
+              <w:t>17</w:t>
             </w:r>
             <w:r>
               <w:rPr>
@@ -1472,7 +1616,7 @@
               <w:lang w:eastAsia="en-GB"/>
             </w:rPr>
           </w:pPr>
-          <w:hyperlink w:anchor="_Toc151277877" w:history="1">
+          <w:hyperlink w:anchor="_Toc157755637" w:history="1">
             <w:r>
               <w:rPr>
                 <w:rStyle w:val="Hiperhivatkozs"/>
@@ -1500,7 +1644,7 @@
                 <w:noProof/>
                 <w:webHidden/>
               </w:rPr>
-              <w:instrText xml:space="preserve"> PAGEREF _Toc151277877 \h </w:instrText>
+              <w:instrText xml:space="preserve"> PAGEREF _Toc157755637 \h </w:instrText>
             </w:r>
             <w:r>
               <w:rPr>
@@ -1520,7 +1664,230 @@
                 <w:noProof/>
                 <w:webHidden/>
               </w:rPr>
-              <w:t>17</w:t>
+              <w:t>18</w:t>
+            </w:r>
+            <w:r>
+              <w:rPr>
+                <w:noProof/>
+                <w:webHidden/>
+              </w:rPr>
+              <w:fldChar w:fldCharType="end"/>
+            </w:r>
+          </w:hyperlink>
+        </w:p>
+        <w:p>
+          <w:pPr>
+            <w:pStyle w:val="TJ3"/>
+            <w:tabs>
+              <w:tab w:val="right" w:leader="dot" w:pos="9016"/>
+            </w:tabs>
+            <w:rPr>
+              <w:rFonts w:asciiTheme="minorHAnsi" w:eastAsiaTheme="minorEastAsia" w:hAnsiTheme="minorHAnsi"/>
+              <w:noProof/>
+              <w:sz w:val="22"/>
+              <w:lang w:eastAsia="en-GB"/>
+            </w:rPr>
+          </w:pPr>
+          <w:hyperlink w:anchor="_Toc157755638" w:history="1">
+            <w:r>
+              <w:rPr>
+                <w:rStyle w:val="Hiperhivatkozs"/>
+                <w:noProof/>
+                <w:lang w:val="hu-HU"/>
+              </w:rPr>
+              <w:t>Model (Modell)</w:t>
+            </w:r>
+            <w:r>
+              <w:rPr>
+                <w:noProof/>
+                <w:webHidden/>
+              </w:rPr>
+              <w:tab/>
+            </w:r>
+            <w:r>
+              <w:rPr>
+                <w:noProof/>
+                <w:webHidden/>
+              </w:rPr>
+              <w:fldChar w:fldCharType="begin"/>
+            </w:r>
+            <w:r>
+              <w:rPr>
+                <w:noProof/>
+                <w:webHidden/>
+              </w:rPr>
+              <w:instrText xml:space="preserve"> PAGEREF _Toc157755638 \h </w:instrText>
+            </w:r>
+            <w:r>
+              <w:rPr>
+                <w:noProof/>
+                <w:webHidden/>
+              </w:rPr>
+            </w:r>
+            <w:r>
+              <w:rPr>
+                <w:noProof/>
+                <w:webHidden/>
+              </w:rPr>
+              <w:fldChar w:fldCharType="separate"/>
+            </w:r>
+            <w:r>
+              <w:rPr>
+                <w:noProof/>
+                <w:webHidden/>
+              </w:rPr>
+              <w:t>18</w:t>
+            </w:r>
+            <w:r>
+              <w:rPr>
+                <w:noProof/>
+                <w:webHidden/>
+              </w:rPr>
+              <w:fldChar w:fldCharType="end"/>
+            </w:r>
+          </w:hyperlink>
+        </w:p>
+        <w:p>
+          <w:pPr>
+            <w:pStyle w:val="TJ3"/>
+            <w:tabs>
+              <w:tab w:val="right" w:leader="dot" w:pos="9016"/>
+            </w:tabs>
+            <w:rPr>
+              <w:rFonts w:asciiTheme="minorHAnsi" w:eastAsiaTheme="minorEastAsia" w:hAnsiTheme="minorHAnsi"/>
+              <w:noProof/>
+              <w:sz w:val="22"/>
+              <w:lang w:eastAsia="en-GB"/>
+            </w:rPr>
+          </w:pPr>
+          <w:hyperlink w:anchor="_Toc157755639" w:history="1">
+            <w:r>
+              <w:rPr>
+                <w:rStyle w:val="Hiperhivatkozs"/>
+                <w:noProof/>
+              </w:rPr>
+              <w:t>View (Nézet</w:t>
+            </w:r>
+            <w:r>
+              <w:rPr>
+                <w:rStyle w:val="Hiperhivatkozs"/>
+                <w:noProof/>
+                <w:lang w:val="hu-HU"/>
+              </w:rPr>
+              <w:t>)</w:t>
+            </w:r>
+            <w:r>
+              <w:rPr>
+                <w:noProof/>
+                <w:webHidden/>
+              </w:rPr>
+              <w:tab/>
+            </w:r>
+            <w:r>
+              <w:rPr>
+                <w:noProof/>
+                <w:webHidden/>
+              </w:rPr>
+              <w:fldChar w:fldCharType="begin"/>
+            </w:r>
+            <w:r>
+              <w:rPr>
+                <w:noProof/>
+                <w:webHidden/>
+              </w:rPr>
+              <w:instrText xml:space="preserve"> PAGEREF _Toc157755639 \h </w:instrText>
+            </w:r>
+            <w:r>
+              <w:rPr>
+                <w:noProof/>
+                <w:webHidden/>
+              </w:rPr>
+            </w:r>
+            <w:r>
+              <w:rPr>
+                <w:noProof/>
+                <w:webHidden/>
+              </w:rPr>
+              <w:fldChar w:fldCharType="separate"/>
+            </w:r>
+            <w:r>
+              <w:rPr>
+                <w:noProof/>
+                <w:webHidden/>
+              </w:rPr>
+              <w:t>19</w:t>
+            </w:r>
+            <w:r>
+              <w:rPr>
+                <w:noProof/>
+                <w:webHidden/>
+              </w:rPr>
+              <w:fldChar w:fldCharType="end"/>
+            </w:r>
+          </w:hyperlink>
+        </w:p>
+        <w:p>
+          <w:pPr>
+            <w:pStyle w:val="TJ3"/>
+            <w:tabs>
+              <w:tab w:val="right" w:leader="dot" w:pos="9016"/>
+            </w:tabs>
+            <w:rPr>
+              <w:rFonts w:asciiTheme="minorHAnsi" w:eastAsiaTheme="minorEastAsia" w:hAnsiTheme="minorHAnsi"/>
+              <w:noProof/>
+              <w:sz w:val="22"/>
+              <w:lang w:eastAsia="en-GB"/>
+            </w:rPr>
+          </w:pPr>
+          <w:hyperlink w:anchor="_Toc157755640" w:history="1">
+            <w:r>
+              <w:rPr>
+                <w:rStyle w:val="Hiperhivatkozs"/>
+                <w:noProof/>
+                <w:lang w:val="hu-HU"/>
+              </w:rPr>
+              <w:t>Controller (Vezérlő)</w:t>
+            </w:r>
+            <w:r>
+              <w:rPr>
+                <w:noProof/>
+                <w:webHidden/>
+              </w:rPr>
+              <w:tab/>
+            </w:r>
+            <w:r>
+              <w:rPr>
+                <w:noProof/>
+                <w:webHidden/>
+              </w:rPr>
+              <w:fldChar w:fldCharType="begin"/>
+            </w:r>
+            <w:r>
+              <w:rPr>
+                <w:noProof/>
+                <w:webHidden/>
+              </w:rPr>
+              <w:instrText xml:space="preserve"> PAGEREF _Toc157755640 \h </w:instrText>
+            </w:r>
+            <w:r>
+              <w:rPr>
+                <w:noProof/>
+                <w:webHidden/>
+              </w:rPr>
+            </w:r>
+            <w:r>
+              <w:rPr>
+                <w:noProof/>
+                <w:webHidden/>
+              </w:rPr>
+              <w:fldChar w:fldCharType="separate"/>
+            </w:r>
+            <w:r>
+              <w:rPr>
+                <w:noProof/>
+                <w:webHidden/>
+              </w:rPr>
+              <w:t>19</w:t>
             </w:r>
             <w:r>
               <w:rPr>
@@ -1544,14 +1911,14 @@
               <w:lang w:eastAsia="en-GB"/>
             </w:rPr>
           </w:pPr>
-          <w:hyperlink w:anchor="_Toc151277878" w:history="1">
+          <w:hyperlink w:anchor="_Toc157755641" w:history="1">
             <w:r>
               <w:rPr>
                 <w:rStyle w:val="Hiperhivatkozs"/>
                 <w:noProof/>
                 <w:lang w:val="hu-HU"/>
               </w:rPr>
-              <w:t>Model (Modell)</w:t>
+              <w:t>Hitelesítés</w:t>
             </w:r>
             <w:r>
               <w:rPr>
@@ -1572,7 +1939,7 @@
                 <w:noProof/>
                 <w:webHidden/>
               </w:rPr>
-              <w:instrText xml:space="preserve"> PAGEREF _Toc151277878 \h </w:instrText>
+              <w:instrText xml:space="preserve"> PAGEREF _Toc157755641 \h </w:instrText>
             </w:r>
             <w:r>
               <w:rPr>
@@ -1592,7 +1959,223 @@
                 <w:noProof/>
                 <w:webHidden/>
               </w:rPr>
-              <w:t>17</w:t>
+              <w:t>19</w:t>
+            </w:r>
+            <w:r>
+              <w:rPr>
+                <w:noProof/>
+                <w:webHidden/>
+              </w:rPr>
+              <w:fldChar w:fldCharType="end"/>
+            </w:r>
+          </w:hyperlink>
+        </w:p>
+        <w:p>
+          <w:pPr>
+            <w:pStyle w:val="TJ3"/>
+            <w:tabs>
+              <w:tab w:val="right" w:leader="dot" w:pos="9016"/>
+            </w:tabs>
+            <w:rPr>
+              <w:rFonts w:asciiTheme="minorHAnsi" w:eastAsiaTheme="minorEastAsia" w:hAnsiTheme="minorHAnsi"/>
+              <w:noProof/>
+              <w:sz w:val="22"/>
+              <w:lang w:eastAsia="en-GB"/>
+            </w:rPr>
+          </w:pPr>
+          <w:hyperlink w:anchor="_Toc157755642" w:history="1">
+            <w:r>
+              <w:rPr>
+                <w:rStyle w:val="Hiperhivatkozs"/>
+                <w:noProof/>
+                <w:lang w:val="hu-HU"/>
+              </w:rPr>
+              <w:t>Regisztáció logika</w:t>
+            </w:r>
+            <w:r>
+              <w:rPr>
+                <w:noProof/>
+                <w:webHidden/>
+              </w:rPr>
+              <w:tab/>
+            </w:r>
+            <w:r>
+              <w:rPr>
+                <w:noProof/>
+                <w:webHidden/>
+              </w:rPr>
+              <w:fldChar w:fldCharType="begin"/>
+            </w:r>
+            <w:r>
+              <w:rPr>
+                <w:noProof/>
+                <w:webHidden/>
+              </w:rPr>
+              <w:instrText xml:space="preserve"> PAGEREF _Toc157755642 \h </w:instrText>
+            </w:r>
+            <w:r>
+              <w:rPr>
+                <w:noProof/>
+                <w:webHidden/>
+              </w:rPr>
+            </w:r>
+            <w:r>
+              <w:rPr>
+                <w:noProof/>
+                <w:webHidden/>
+              </w:rPr>
+              <w:fldChar w:fldCharType="separate"/>
+            </w:r>
+            <w:r>
+              <w:rPr>
+                <w:noProof/>
+                <w:webHidden/>
+              </w:rPr>
+              <w:t>19</w:t>
+            </w:r>
+            <w:r>
+              <w:rPr>
+                <w:noProof/>
+                <w:webHidden/>
+              </w:rPr>
+              <w:fldChar w:fldCharType="end"/>
+            </w:r>
+          </w:hyperlink>
+        </w:p>
+        <w:p>
+          <w:pPr>
+            <w:pStyle w:val="TJ3"/>
+            <w:tabs>
+              <w:tab w:val="right" w:leader="dot" w:pos="9016"/>
+            </w:tabs>
+            <w:rPr>
+              <w:rFonts w:asciiTheme="minorHAnsi" w:eastAsiaTheme="minorEastAsia" w:hAnsiTheme="minorHAnsi"/>
+              <w:noProof/>
+              <w:sz w:val="22"/>
+              <w:lang w:eastAsia="en-GB"/>
+            </w:rPr>
+          </w:pPr>
+          <w:hyperlink w:anchor="_Toc157755643" w:history="1">
+            <w:r>
+              <w:rPr>
+                <w:rStyle w:val="Hiperhivatkozs"/>
+                <w:noProof/>
+                <w:lang w:val="hu-HU"/>
+              </w:rPr>
+              <w:t>Bejelentkezés logika</w:t>
+            </w:r>
+            <w:r>
+              <w:rPr>
+                <w:noProof/>
+                <w:webHidden/>
+              </w:rPr>
+              <w:tab/>
+            </w:r>
+            <w:r>
+              <w:rPr>
+                <w:noProof/>
+                <w:webHidden/>
+              </w:rPr>
+              <w:fldChar w:fldCharType="begin"/>
+            </w:r>
+            <w:r>
+              <w:rPr>
+                <w:noProof/>
+                <w:webHidden/>
+              </w:rPr>
+              <w:instrText xml:space="preserve"> PAGEREF _Toc157755643 \h </w:instrText>
+            </w:r>
+            <w:r>
+              <w:rPr>
+                <w:noProof/>
+                <w:webHidden/>
+              </w:rPr>
+            </w:r>
+            <w:r>
+              <w:rPr>
+                <w:noProof/>
+                <w:webHidden/>
+              </w:rPr>
+              <w:fldChar w:fldCharType="separate"/>
+            </w:r>
+            <w:r>
+              <w:rPr>
+                <w:noProof/>
+                <w:webHidden/>
+              </w:rPr>
+              <w:t>20</w:t>
+            </w:r>
+            <w:r>
+              <w:rPr>
+                <w:noProof/>
+                <w:webHidden/>
+              </w:rPr>
+              <w:fldChar w:fldCharType="end"/>
+            </w:r>
+          </w:hyperlink>
+        </w:p>
+        <w:p>
+          <w:pPr>
+            <w:pStyle w:val="TJ3"/>
+            <w:tabs>
+              <w:tab w:val="right" w:leader="dot" w:pos="9016"/>
+            </w:tabs>
+            <w:rPr>
+              <w:rFonts w:asciiTheme="minorHAnsi" w:eastAsiaTheme="minorEastAsia" w:hAnsiTheme="minorHAnsi"/>
+              <w:noProof/>
+              <w:sz w:val="22"/>
+              <w:lang w:eastAsia="en-GB"/>
+            </w:rPr>
+          </w:pPr>
+          <w:hyperlink w:anchor="_Toc157755644" w:history="1">
+            <w:r>
+              <w:rPr>
+                <w:rStyle w:val="Hiperhivatkozs"/>
+                <w:noProof/>
+                <w:lang w:val="hu-HU"/>
+              </w:rPr>
+              <w:t>Kijelentkezés logika</w:t>
+            </w:r>
+            <w:r>
+              <w:rPr>
+                <w:noProof/>
+                <w:webHidden/>
+              </w:rPr>
+              <w:tab/>
+            </w:r>
+            <w:r>
+              <w:rPr>
+                <w:noProof/>
+                <w:webHidden/>
+              </w:rPr>
+              <w:fldChar w:fldCharType="begin"/>
+            </w:r>
+            <w:r>
+              <w:rPr>
+                <w:noProof/>
+                <w:webHidden/>
+              </w:rPr>
+              <w:instrText xml:space="preserve"> PAGEREF _Toc157755644 \h </w:instrText>
+            </w:r>
+            <w:r>
+              <w:rPr>
+                <w:noProof/>
+                <w:webHidden/>
+              </w:rPr>
+            </w:r>
+            <w:r>
+              <w:rPr>
+                <w:noProof/>
+                <w:webHidden/>
+              </w:rPr>
+              <w:fldChar w:fldCharType="separate"/>
+            </w:r>
+            <w:r>
+              <w:rPr>
+                <w:noProof/>
+                <w:webHidden/>
+              </w:rPr>
+              <w:t>20</w:t>
             </w:r>
             <w:r>
               <w:rPr>
@@ -1616,14 +2199,14 @@
               <w:lang w:eastAsia="en-GB"/>
             </w:rPr>
           </w:pPr>
-          <w:hyperlink w:anchor="_Toc151277879" w:history="1">
+          <w:hyperlink w:anchor="_Toc157755645" w:history="1">
             <w:r>
               <w:rPr>
                 <w:rStyle w:val="Hiperhivatkozs"/>
                 <w:noProof/>
                 <w:lang w:val="hu-HU"/>
               </w:rPr>
-              <w:t>View (Nézet)</w:t>
+              <w:t>Admin felület</w:t>
             </w:r>
             <w:r>
               <w:rPr>
@@ -1644,7 +2227,7 @@
                 <w:noProof/>
                 <w:webHidden/>
               </w:rPr>
-              <w:instrText xml:space="preserve"> PAGEREF _Toc151277879 \h </w:instrText>
+              <w:instrText xml:space="preserve"> PAGEREF _Toc157755645 \h </w:instrText>
             </w:r>
             <w:r>
               <w:rPr>
@@ -1664,7 +2247,7 @@
                 <w:noProof/>
                 <w:webHidden/>
               </w:rPr>
-              <w:t>18</w:t>
+              <w:t>20</w:t>
             </w:r>
             <w:r>
               <w:rPr>
@@ -1688,14 +2271,14 @@
               <w:lang w:eastAsia="en-GB"/>
             </w:rPr>
           </w:pPr>
-          <w:hyperlink w:anchor="_Toc151277880" w:history="1">
+          <w:hyperlink w:anchor="_Toc157755646" w:history="1">
             <w:r>
               <w:rPr>
                 <w:rStyle w:val="Hiperhivatkozs"/>
                 <w:noProof/>
                 <w:lang w:val="hu-HU"/>
               </w:rPr>
-              <w:t>Controller (Vezérlő)</w:t>
+              <w:t>Hozzáférési jogok</w:t>
             </w:r>
             <w:r>
               <w:rPr>
@@ -1716,7 +2299,7 @@
                 <w:noProof/>
                 <w:webHidden/>
               </w:rPr>
-              <w:instrText xml:space="preserve"> PAGEREF _Toc151277880 \h </w:instrText>
+              <w:instrText xml:space="preserve"> PAGEREF _Toc157755646 \h </w:instrText>
             </w:r>
             <w:r>
               <w:rPr>
@@ -1736,7 +2319,7 @@
                 <w:noProof/>
                 <w:webHidden/>
               </w:rPr>
-              <w:t>18</w:t>
+              <w:t>22</w:t>
             </w:r>
             <w:r>
               <w:rPr>
@@ -1760,7 +2343,7 @@
               <w:lang w:eastAsia="en-GB"/>
             </w:rPr>
           </w:pPr>
-          <w:hyperlink w:anchor="_Toc151277881" w:history="1">
+          <w:hyperlink w:anchor="_Toc157755647" w:history="1">
             <w:r>
               <w:rPr>
                 <w:rStyle w:val="Hiperhivatkozs"/>
@@ -1788,7 +2371,7 @@
                 <w:noProof/>
                 <w:webHidden/>
               </w:rPr>
-              <w:instrText xml:space="preserve"> PAGEREF _Toc151277881 \h </w:instrText>
+              <w:instrText xml:space="preserve"> PAGEREF _Toc157755647 \h </w:instrText>
             </w:r>
             <w:r>
               <w:rPr>
@@ -1808,7 +2391,311 @@
                 <w:noProof/>
                 <w:webHidden/>
               </w:rPr>
-              <w:t>18</w:t>
+              <w:t>23</w:t>
+            </w:r>
+            <w:r>
+              <w:rPr>
+                <w:noProof/>
+                <w:webHidden/>
+              </w:rPr>
+              <w:fldChar w:fldCharType="end"/>
+            </w:r>
+          </w:hyperlink>
+        </w:p>
+        <w:p>
+          <w:pPr>
+            <w:pStyle w:val="TJ2"/>
+            <w:tabs>
+              <w:tab w:val="right" w:leader="dot" w:pos="9016"/>
+            </w:tabs>
+            <w:rPr>
+              <w:rFonts w:asciiTheme="minorHAnsi" w:eastAsiaTheme="minorEastAsia" w:hAnsiTheme="minorHAnsi"/>
+              <w:noProof/>
+              <w:sz w:val="22"/>
+              <w:lang w:eastAsia="en-GB"/>
+            </w:rPr>
+          </w:pPr>
+          <w:hyperlink w:anchor="_Toc157755648" w:history="1">
+            <w:r>
+              <w:rPr>
+                <w:rStyle w:val="Hiperhivatkozs"/>
+                <w:noProof/>
+                <w:lang w:val="hu-HU"/>
+              </w:rPr>
+              <w:t>Regisztráció nézet</w:t>
+            </w:r>
+            <w:r>
+              <w:rPr>
+                <w:noProof/>
+                <w:webHidden/>
+              </w:rPr>
+              <w:tab/>
+            </w:r>
+            <w:r>
+              <w:rPr>
+                <w:noProof/>
+                <w:webHidden/>
+              </w:rPr>
+              <w:fldChar w:fldCharType="begin"/>
+            </w:r>
+            <w:r>
+              <w:rPr>
+                <w:noProof/>
+                <w:webHidden/>
+              </w:rPr>
+              <w:instrText xml:space="preserve"> PAGEREF _Toc157755648 \h </w:instrText>
+            </w:r>
+            <w:r>
+              <w:rPr>
+                <w:noProof/>
+                <w:webHidden/>
+              </w:rPr>
+            </w:r>
+            <w:r>
+              <w:rPr>
+                <w:noProof/>
+                <w:webHidden/>
+              </w:rPr>
+              <w:fldChar w:fldCharType="separate"/>
+            </w:r>
+            <w:r>
+              <w:rPr>
+                <w:noProof/>
+                <w:webHidden/>
+              </w:rPr>
+              <w:t>23</w:t>
+            </w:r>
+            <w:r>
+              <w:rPr>
+                <w:noProof/>
+                <w:webHidden/>
+              </w:rPr>
+              <w:fldChar w:fldCharType="end"/>
+            </w:r>
+          </w:hyperlink>
+        </w:p>
+        <w:p>
+          <w:pPr>
+            <w:pStyle w:val="TJ2"/>
+            <w:tabs>
+              <w:tab w:val="right" w:leader="dot" w:pos="9016"/>
+            </w:tabs>
+            <w:rPr>
+              <w:rFonts w:asciiTheme="minorHAnsi" w:eastAsiaTheme="minorEastAsia" w:hAnsiTheme="minorHAnsi"/>
+              <w:noProof/>
+              <w:sz w:val="22"/>
+              <w:lang w:eastAsia="en-GB"/>
+            </w:rPr>
+          </w:pPr>
+          <w:hyperlink w:anchor="_Toc157755649" w:history="1">
+            <w:r>
+              <w:rPr>
+                <w:rStyle w:val="Hiperhivatkozs"/>
+                <w:noProof/>
+                <w:lang w:val="hu-HU"/>
+              </w:rPr>
+              <w:t>Bejelentkezés nézet</w:t>
+            </w:r>
+            <w:r>
+              <w:rPr>
+                <w:noProof/>
+                <w:webHidden/>
+              </w:rPr>
+              <w:tab/>
+            </w:r>
+            <w:r>
+              <w:rPr>
+                <w:noProof/>
+                <w:webHidden/>
+              </w:rPr>
+              <w:fldChar w:fldCharType="begin"/>
+            </w:r>
+            <w:r>
+              <w:rPr>
+                <w:noProof/>
+                <w:webHidden/>
+              </w:rPr>
+              <w:instrText xml:space="preserve"> PAGEREF _Toc157755649 \h </w:instrText>
+            </w:r>
+            <w:r>
+              <w:rPr>
+                <w:noProof/>
+                <w:webHidden/>
+              </w:rPr>
+            </w:r>
+            <w:r>
+              <w:rPr>
+                <w:noProof/>
+                <w:webHidden/>
+              </w:rPr>
+              <w:fldChar w:fldCharType="separate"/>
+            </w:r>
+            <w:r>
+              <w:rPr>
+                <w:noProof/>
+                <w:webHidden/>
+              </w:rPr>
+              <w:t>24</w:t>
+            </w:r>
+            <w:r>
+              <w:rPr>
+                <w:noProof/>
+                <w:webHidden/>
+              </w:rPr>
+              <w:fldChar w:fldCharType="end"/>
+            </w:r>
+          </w:hyperlink>
+        </w:p>
+        <w:p>
+          <w:pPr>
+            <w:pStyle w:val="TJ2"/>
+            <w:tabs>
+              <w:tab w:val="right" w:leader="dot" w:pos="9016"/>
+            </w:tabs>
+            <w:rPr>
+              <w:rFonts w:asciiTheme="minorHAnsi" w:eastAsiaTheme="minorEastAsia" w:hAnsiTheme="minorHAnsi"/>
+              <w:noProof/>
+              <w:sz w:val="22"/>
+              <w:lang w:eastAsia="en-GB"/>
+            </w:rPr>
+          </w:pPr>
+          <w:hyperlink w:anchor="_Toc157755650" w:history="1">
+            <w:r>
+              <w:rPr>
+                <w:rStyle w:val="Hiperhivatkozs"/>
+                <w:noProof/>
+                <w:lang w:val="hu-HU"/>
+              </w:rPr>
+              <w:t>Admin oldal</w:t>
+            </w:r>
+            <w:r>
+              <w:rPr>
+                <w:noProof/>
+                <w:webHidden/>
+              </w:rPr>
+              <w:tab/>
+            </w:r>
+            <w:r>
+              <w:rPr>
+                <w:noProof/>
+                <w:webHidden/>
+              </w:rPr>
+              <w:fldChar w:fldCharType="begin"/>
+            </w:r>
+            <w:r>
+              <w:rPr>
+                <w:noProof/>
+                <w:webHidden/>
+              </w:rPr>
+              <w:instrText xml:space="preserve"> PAGEREF _Toc157755650 \h </w:instrText>
+            </w:r>
+            <w:r>
+              <w:rPr>
+                <w:noProof/>
+                <w:webHidden/>
+              </w:rPr>
+            </w:r>
+            <w:r>
+              <w:rPr>
+                <w:noProof/>
+                <w:webHidden/>
+              </w:rPr>
+              <w:fldChar w:fldCharType="separate"/>
+            </w:r>
+            <w:r>
+              <w:rPr>
+                <w:noProof/>
+                <w:webHidden/>
+              </w:rPr>
+              <w:t>25</w:t>
+            </w:r>
+            <w:r>
+              <w:rPr>
+                <w:noProof/>
+                <w:webHidden/>
+              </w:rPr>
+              <w:fldChar w:fldCharType="end"/>
+            </w:r>
+          </w:hyperlink>
+        </w:p>
+        <w:p>
+          <w:pPr>
+            <w:pStyle w:val="TJ2"/>
+            <w:tabs>
+              <w:tab w:val="right" w:leader="dot" w:pos="9016"/>
+            </w:tabs>
+            <w:rPr>
+              <w:rFonts w:asciiTheme="minorHAnsi" w:eastAsiaTheme="minorEastAsia" w:hAnsiTheme="minorHAnsi"/>
+              <w:noProof/>
+              <w:sz w:val="22"/>
+              <w:lang w:eastAsia="en-GB"/>
+            </w:rPr>
+          </w:pPr>
+          <w:hyperlink w:anchor="_Toc157755651" w:history="1">
+            <w:r>
+              <w:rPr>
+                <w:rStyle w:val="Hiperhivatkozs"/>
+                <w:noProof/>
+                <w:lang w:val="hu-HU"/>
+              </w:rPr>
+              <w:t>Profil o</w:t>
+            </w:r>
+            <w:r>
+              <w:rPr>
+                <w:rStyle w:val="Hiperhivatkozs"/>
+                <w:noProof/>
+                <w:lang w:val="hu-HU"/>
+              </w:rPr>
+              <w:t>l</w:t>
+            </w:r>
+            <w:r>
+              <w:rPr>
+                <w:rStyle w:val="Hiperhivatkozs"/>
+                <w:noProof/>
+                <w:lang w:val="hu-HU"/>
+              </w:rPr>
+              <w:t>dal</w:t>
+            </w:r>
+            <w:r>
+              <w:rPr>
+                <w:noProof/>
+                <w:webHidden/>
+              </w:rPr>
+              <w:tab/>
+            </w:r>
+            <w:r>
+              <w:rPr>
+                <w:noProof/>
+                <w:webHidden/>
+              </w:rPr>
+              <w:fldChar w:fldCharType="begin"/>
+            </w:r>
+            <w:r>
+              <w:rPr>
+                <w:noProof/>
+                <w:webHidden/>
+              </w:rPr>
+              <w:instrText xml:space="preserve"> PAGEREF _Toc157755651 \h </w:instrText>
+            </w:r>
+            <w:r>
+              <w:rPr>
+                <w:noProof/>
+                <w:webHidden/>
+              </w:rPr>
+            </w:r>
+            <w:r>
+              <w:rPr>
+                <w:noProof/>
+                <w:webHidden/>
+              </w:rPr>
+              <w:fldChar w:fldCharType="separate"/>
+            </w:r>
+            <w:r>
+              <w:rPr>
+                <w:noProof/>
+                <w:webHidden/>
+              </w:rPr>
+              <w:t>25</w:t>
             </w:r>
             <w:r>
               <w:rPr>
@@ -1858,7 +2745,7 @@
         </w:rPr>
         <w:br w:type="page"/>
       </w:r>
-      <w:bookmarkStart w:id="0" w:name="_Toc151277858"/>
+      <w:bookmarkStart w:id="0" w:name="_Toc157755618"/>
       <w:r>
         <w:rPr>
           <w:lang w:val="hu-HU"/>
@@ -1875,7 +2762,7 @@
           <w:lang w:val="hu-HU"/>
         </w:rPr>
       </w:pPr>
-      <w:bookmarkStart w:id="1" w:name="_Toc151277859"/>
+      <w:bookmarkStart w:id="1" w:name="_Toc157755619"/>
       <w:r>
         <w:rPr>
           <w:lang w:val="hu-HU"/>
@@ -2057,7 +2944,7 @@
           <w:lang w:val="hu-HU"/>
         </w:rPr>
       </w:pPr>
-      <w:bookmarkStart w:id="2" w:name="_Toc151277860"/>
+      <w:bookmarkStart w:id="2" w:name="_Toc157755620"/>
       <w:r>
         <w:rPr>
           <w:lang w:val="hu-HU"/>
@@ -2135,7 +3022,7 @@
           <w:lang w:val="hu-HU"/>
         </w:rPr>
       </w:pPr>
-      <w:bookmarkStart w:id="3" w:name="_Toc151277861"/>
+      <w:bookmarkStart w:id="3" w:name="_Toc157755621"/>
       <w:r>
         <w:rPr>
           <w:lang w:val="hu-HU"/>
@@ -2262,7 +3149,7 @@
           <w:lang w:val="hu-HU"/>
         </w:rPr>
       </w:pPr>
-      <w:bookmarkStart w:id="4" w:name="_Toc151277862"/>
+      <w:bookmarkStart w:id="4" w:name="_Toc157755622"/>
       <w:r>
         <w:rPr>
           <w:lang w:val="hu-HU"/>
@@ -2363,7 +3250,7 @@
           <w:lang w:val="hu-HU"/>
         </w:rPr>
       </w:pPr>
-      <w:bookmarkStart w:id="5" w:name="_Toc151277863"/>
+      <w:bookmarkStart w:id="5" w:name="_Toc157755623"/>
       <w:r>
         <w:rPr>
           <w:rFonts w:cs="Times New Roman"/>
@@ -2422,7 +3309,7 @@
           <w:lang w:val="hu-HU"/>
         </w:rPr>
       </w:pPr>
-      <w:bookmarkStart w:id="6" w:name="_Toc151277864"/>
+      <w:bookmarkStart w:id="6" w:name="_Toc157755624"/>
       <w:r>
         <w:rPr>
           <w:lang w:val="hu-HU"/>
@@ -2582,7 +3469,7 @@
           <w:lang w:val="hu-HU"/>
         </w:rPr>
       </w:pPr>
-      <w:bookmarkStart w:id="7" w:name="_Toc151277865"/>
+      <w:bookmarkStart w:id="7" w:name="_Toc157755625"/>
       <w:r>
         <w:rPr>
           <w:lang w:val="hu-HU"/>
@@ -2901,7 +3788,7 @@
           <w:lang w:val="hu-HU"/>
         </w:rPr>
       </w:pPr>
-      <w:bookmarkStart w:id="8" w:name="_Toc151277866"/>
+      <w:bookmarkStart w:id="8" w:name="_Toc157755626"/>
       <w:r>
         <w:rPr>
           <w:lang w:val="hu-HU"/>
@@ -3616,7 +4503,7 @@
           <w:lang w:val="hu-HU"/>
         </w:rPr>
       </w:pPr>
-      <w:bookmarkStart w:id="9" w:name="_Toc151277867"/>
+      <w:bookmarkStart w:id="9" w:name="_Toc157755627"/>
       <w:r>
         <w:rPr>
           <w:lang w:val="hu-HU"/>
@@ -4174,7 +5061,7 @@
           <w:lang w:val="hu-HU"/>
         </w:rPr>
       </w:pPr>
-      <w:bookmarkStart w:id="10" w:name="_Toc151277868"/>
+      <w:bookmarkStart w:id="10" w:name="_Toc157755628"/>
       <w:r>
         <w:rPr>
           <w:lang w:val="hu-HU"/>
@@ -4258,7 +5145,7 @@
           <w:lang w:val="hu-HU"/>
         </w:rPr>
       </w:pPr>
-      <w:bookmarkStart w:id="11" w:name="_Toc151277869"/>
+      <w:bookmarkStart w:id="11" w:name="_Toc157755629"/>
       <w:r>
         <w:rPr>
           <w:lang w:val="hu-HU"/>
@@ -4336,7 +5223,7 @@
           <w:lang w:val="hu-HU"/>
         </w:rPr>
       </w:pPr>
-      <w:bookmarkStart w:id="12" w:name="_Toc151277870"/>
+      <w:bookmarkStart w:id="12" w:name="_Toc157755630"/>
       <w:r>
         <w:rPr>
           <w:lang w:val="hu-HU"/>
@@ -4379,7 +5266,7 @@
           <w:lang w:val="hu-HU"/>
         </w:rPr>
       </w:pPr>
-      <w:bookmarkStart w:id="13" w:name="_Toc151277871"/>
+      <w:bookmarkStart w:id="13" w:name="_Toc157755631"/>
       <w:proofErr w:type="spellStart"/>
       <w:r>
         <w:rPr>
@@ -4397,7 +5284,7 @@
           <w:lang w:val="hu-HU"/>
         </w:rPr>
       </w:pPr>
-      <w:bookmarkStart w:id="14" w:name="_Toc151277872"/>
+      <w:bookmarkStart w:id="14" w:name="_Toc157755632"/>
       <w:r>
         <w:rPr>
           <w:lang w:val="hu-HU"/>
@@ -4482,7 +5369,7 @@
           <w:lang w:val="hu-HU"/>
         </w:rPr>
       </w:pPr>
-      <w:bookmarkStart w:id="15" w:name="_Toc151277873"/>
+      <w:bookmarkStart w:id="15" w:name="_Toc157755633"/>
       <w:proofErr w:type="spellStart"/>
       <w:r>
         <w:rPr>
@@ -4972,7 +5859,7 @@
           <w:lang w:val="hu-HU"/>
         </w:rPr>
       </w:pPr>
-      <w:bookmarkStart w:id="16" w:name="_Toc151277874"/>
+      <w:bookmarkStart w:id="16" w:name="_Toc157755634"/>
       <w:r>
         <w:rPr>
           <w:lang w:val="hu-HU"/>
@@ -5137,7 +6024,7 @@
           <w:lang w:val="hu-HU"/>
         </w:rPr>
       </w:pPr>
-      <w:bookmarkStart w:id="17" w:name="_Toc151277875"/>
+      <w:bookmarkStart w:id="17" w:name="_Toc157755635"/>
       <w:proofErr w:type="spellStart"/>
       <w:r>
         <w:rPr>
@@ -5162,7 +6049,7 @@
           <w:lang w:val="hu-HU"/>
         </w:rPr>
       </w:pPr>
-      <w:bookmarkStart w:id="18" w:name="_Toc151277876"/>
+      <w:bookmarkStart w:id="18" w:name="_Toc157755636"/>
       <w:r>
         <w:rPr>
           <w:lang w:val="hu-HU"/>
@@ -5717,7 +6604,7 @@
           <w:lang w:val="hu-HU"/>
         </w:rPr>
       </w:pPr>
-      <w:bookmarkStart w:id="19" w:name="_Toc151277877"/>
+      <w:bookmarkStart w:id="19" w:name="_Toc157755637"/>
       <w:r>
         <w:rPr>
           <w:lang w:val="hu-HU"/>
@@ -5777,123 +6664,217 @@
     </w:p>
     <w:p>
       <w:pPr>
+        <w:pStyle w:val="Cmsor3"/>
+        <w:rPr>
+          <w:lang w:val="hu-HU"/>
+        </w:rPr>
+      </w:pPr>
+      <w:bookmarkStart w:id="20" w:name="_Toc157755638"/>
+      <w:proofErr w:type="spellStart"/>
+      <w:r>
+        <w:rPr>
+          <w:lang w:val="hu-HU"/>
+        </w:rPr>
+        <w:t>Model</w:t>
+      </w:r>
+      <w:proofErr w:type="spellEnd"/>
+      <w:r>
+        <w:rPr>
+          <w:lang w:val="hu-HU"/>
+        </w:rPr>
+        <w:t xml:space="preserve"> (Modell)</w:t>
+      </w:r>
+      <w:bookmarkEnd w:id="20"/>
+    </w:p>
+    <w:p>
+      <w:pPr>
+        <w:rPr>
+          <w:lang w:val="hu-HU"/>
+        </w:rPr>
+      </w:pPr>
+      <w:r>
+        <w:rPr>
+          <w:lang w:val="hu-HU"/>
+        </w:rPr>
+        <w:t>A modell felelős az alkalmazás üzleti logikájáért és adatmanipulációjáért. Itt találhatók az adatstruktúrák, adatbázis-interakciók és más olyan komponensek, amelyek közvetlenül kapcsolódnak az alkalmazás adattárolásához és feldolgozásához. A modellek kezelik az adatok integritását és logikáját.</w:t>
+      </w:r>
+    </w:p>
+    <w:p>
+      <w:pPr>
+        <w:pStyle w:val="Cmsor3"/>
+        <w:rPr>
+          <w:lang w:val="hu-HU"/>
+        </w:rPr>
+      </w:pPr>
+      <w:bookmarkStart w:id="21" w:name="_Toc157755639"/>
+      <w:r>
+        <w:rPr>
+          <w:rStyle w:val="Cmsor3Char"/>
+        </w:rPr>
+        <w:lastRenderedPageBreak/>
+        <w:t>View (</w:t>
+      </w:r>
+      <w:proofErr w:type="spellStart"/>
+      <w:r>
+        <w:rPr>
+          <w:rStyle w:val="Cmsor3Char"/>
+        </w:rPr>
+        <w:t>Nézet</w:t>
+      </w:r>
+      <w:proofErr w:type="spellEnd"/>
+      <w:r>
+        <w:rPr>
+          <w:lang w:val="hu-HU"/>
+        </w:rPr>
+        <w:t>)</w:t>
+      </w:r>
+      <w:bookmarkEnd w:id="21"/>
+    </w:p>
+    <w:p>
+      <w:pPr>
+        <w:rPr>
+          <w:lang w:val="hu-HU"/>
+        </w:rPr>
+      </w:pPr>
+      <w:r>
+        <w:rPr>
+          <w:lang w:val="hu-HU"/>
+        </w:rPr>
+        <w:t>A nézet felelős az adatok megjelenítéséért és az interfész kialakításáért. Ez a rész teszi lehetővé, hogy az alkalmazás a felhasználóval kommunikáljon. A nézetek olyan elemeket tartalmaznak, mint az HTML-sablonok, amelyekkel az adatokat megjelenítik a felhasználó számára.</w:t>
+      </w:r>
+    </w:p>
+    <w:p>
+      <w:pPr>
+        <w:pStyle w:val="Cmsor3"/>
+        <w:rPr>
+          <w:lang w:val="hu-HU"/>
+        </w:rPr>
+      </w:pPr>
+      <w:bookmarkStart w:id="22" w:name="_Toc157755640"/>
+      <w:proofErr w:type="spellStart"/>
+      <w:r>
+        <w:rPr>
+          <w:lang w:val="hu-HU"/>
+        </w:rPr>
+        <w:t>Controller</w:t>
+      </w:r>
+      <w:proofErr w:type="spellEnd"/>
+      <w:r>
+        <w:rPr>
+          <w:lang w:val="hu-HU"/>
+        </w:rPr>
+        <w:t xml:space="preserve"> (Vezérlő)</w:t>
+      </w:r>
+      <w:bookmarkEnd w:id="22"/>
+    </w:p>
+    <w:p>
+      <w:pPr>
+        <w:rPr>
+          <w:lang w:val="hu-HU"/>
+        </w:rPr>
+      </w:pPr>
+      <w:r>
+        <w:rPr>
+          <w:lang w:val="hu-HU"/>
+        </w:rPr>
+        <w:t>A vezérlő kezeli a felhasználói bemeneteket és szabályozza a kommunikációt a modell és a nézet között. Amikor a felhasználó valamilyen műveletet hajt végre (például gombnyomás vagy űrlap beküldése), a vezérlő kezeli az eseményt, módosítja a modellt (szükség esetén) és frissíti a nézetet.</w:t>
+      </w:r>
+    </w:p>
+    <w:p>
+      <w:pPr>
         <w:pStyle w:val="Cmsor2"/>
         <w:rPr>
           <w:lang w:val="hu-HU"/>
         </w:rPr>
       </w:pPr>
-      <w:bookmarkStart w:id="20" w:name="_Toc151277878"/>
-      <w:proofErr w:type="spellStart"/>
-      <w:r>
-        <w:rPr>
-          <w:lang w:val="hu-HU"/>
-        </w:rPr>
-        <w:t>Model</w:t>
-      </w:r>
-      <w:proofErr w:type="spellEnd"/>
-      <w:r>
-        <w:rPr>
-          <w:lang w:val="hu-HU"/>
-        </w:rPr>
-        <w:t xml:space="preserve"> (Modell)</w:t>
-      </w:r>
-      <w:bookmarkEnd w:id="20"/>
-    </w:p>
-    <w:p>
-      <w:pPr>
-        <w:rPr>
-          <w:lang w:val="hu-HU"/>
-        </w:rPr>
-      </w:pPr>
-      <w:r>
-        <w:rPr>
-          <w:lang w:val="hu-HU"/>
-        </w:rPr>
-        <w:t>A modell felelős az alkalmazás üzleti logikájáért és adatmanipulációjáért. Itt találhatók az adatstruktúrák, adatbázis-interakciók és más olyan komponensek, amelyek közvetlenül kapcsolódnak az alkalmazás adattárolásához és feldolgozásához. A modellek kezelik az adatok integritását és logikáját.</w:t>
-      </w:r>
-    </w:p>
-    <w:p>
-      <w:pPr>
-        <w:pStyle w:val="Cmsor2"/>
-        <w:rPr>
-          <w:lang w:val="hu-HU"/>
-        </w:rPr>
-      </w:pPr>
-      <w:bookmarkStart w:id="21" w:name="_Toc151277879"/>
-      <w:proofErr w:type="spellStart"/>
-      <w:r>
-        <w:rPr>
-          <w:lang w:val="hu-HU"/>
-        </w:rPr>
-        <w:lastRenderedPageBreak/>
-        <w:t>View</w:t>
-      </w:r>
-      <w:proofErr w:type="spellEnd"/>
-      <w:r>
-        <w:rPr>
-          <w:lang w:val="hu-HU"/>
-        </w:rPr>
-        <w:t xml:space="preserve"> (Nézet)</w:t>
-      </w:r>
-      <w:bookmarkEnd w:id="21"/>
-    </w:p>
-    <w:p>
-      <w:pPr>
-        <w:rPr>
-          <w:lang w:val="hu-HU"/>
-        </w:rPr>
-      </w:pPr>
-      <w:r>
-        <w:rPr>
-          <w:lang w:val="hu-HU"/>
-        </w:rPr>
-        <w:t>A nézet felelős az adatok megjelenítéséért és az interfész kialakításáért. Ez a rész teszi lehetővé, hogy az alkalmazás a felhasználóval kommunikáljon. A nézetek olyan elemeket tartalmaznak, mint az HTML-sablonok, amelyekkel az adatokat megjelenítik a felhasználó számára.</w:t>
-      </w:r>
-    </w:p>
-    <w:p>
-      <w:pPr>
-        <w:pStyle w:val="Cmsor2"/>
-        <w:rPr>
-          <w:lang w:val="hu-HU"/>
-        </w:rPr>
-      </w:pPr>
-      <w:bookmarkStart w:id="22" w:name="_Toc151277880"/>
-      <w:proofErr w:type="spellStart"/>
-      <w:r>
-        <w:rPr>
-          <w:lang w:val="hu-HU"/>
-        </w:rPr>
-        <w:t>Controller</w:t>
-      </w:r>
-      <w:proofErr w:type="spellEnd"/>
-      <w:r>
-        <w:rPr>
-          <w:lang w:val="hu-HU"/>
-        </w:rPr>
-        <w:t xml:space="preserve"> (Vezérlő)</w:t>
-      </w:r>
-      <w:bookmarkEnd w:id="22"/>
-    </w:p>
-    <w:p>
-      <w:pPr>
-        <w:rPr>
-          <w:lang w:val="hu-HU"/>
-        </w:rPr>
-      </w:pPr>
-      <w:r>
-        <w:rPr>
-          <w:lang w:val="hu-HU"/>
-        </w:rPr>
-        <w:t>A vezérlő kezeli a felhasználói bemeneteket és szabályozza a kommunikációt a modell és a nézet között. Amikor a felhasználó valamilyen műveletet hajt végre (például gombnyomás vagy űrlap beküldése), a vezérlő kezeli az eseményt, módosítja a modellt (szükség esetén) és frissíti a nézetet.</w:t>
-      </w:r>
-    </w:p>
-    <w:p>
-      <w:pPr>
-        <w:pStyle w:val="Cmsor2"/>
-        <w:rPr>
-          <w:lang w:val="hu-HU"/>
-        </w:rPr>
-      </w:pPr>
+      <w:bookmarkStart w:id="23" w:name="_Toc157755641"/>
+      <w:r>
+        <w:rPr>
+          <w:lang w:val="hu-HU"/>
+        </w:rPr>
+        <w:t>Hitelesítés</w:t>
+      </w:r>
+      <w:bookmarkEnd w:id="23"/>
+    </w:p>
+    <w:p>
+      <w:pPr>
+        <w:rPr>
+          <w:lang w:val="hu-HU"/>
+        </w:rPr>
+      </w:pPr>
+      <w:r>
+        <w:rPr>
+          <w:lang w:val="hu-HU"/>
+        </w:rPr>
+        <w:t xml:space="preserve">Ezen a weboldalon a cégeknek kell csak regisztrálniuk, abban az esetben, ha posztolni akarnak. A </w:t>
+      </w:r>
+      <w:proofErr w:type="spellStart"/>
+      <w:r>
+        <w:rPr>
+          <w:lang w:val="hu-HU"/>
+        </w:rPr>
+        <w:t>Laravelben</w:t>
+      </w:r>
+      <w:proofErr w:type="spellEnd"/>
+      <w:r>
+        <w:rPr>
+          <w:lang w:val="hu-HU"/>
+        </w:rPr>
+        <w:t xml:space="preserve"> létezik az „</w:t>
+      </w:r>
+      <w:r>
+        <w:rPr>
+          <w:i/>
+          <w:iCs/>
+          <w:lang w:val="hu-HU"/>
+        </w:rPr>
+        <w:t xml:space="preserve">php </w:t>
+      </w:r>
+      <w:proofErr w:type="spellStart"/>
+      <w:r>
+        <w:rPr>
+          <w:i/>
+          <w:iCs/>
+          <w:lang w:val="hu-HU"/>
+        </w:rPr>
+        <w:t>artisan</w:t>
+      </w:r>
+      <w:proofErr w:type="spellEnd"/>
+      <w:r>
+        <w:rPr>
+          <w:i/>
+          <w:iCs/>
+          <w:lang w:val="hu-HU"/>
+        </w:rPr>
+        <w:t xml:space="preserve"> </w:t>
+      </w:r>
+      <w:proofErr w:type="spellStart"/>
+      <w:proofErr w:type="gramStart"/>
+      <w:r>
+        <w:rPr>
+          <w:i/>
+          <w:iCs/>
+          <w:lang w:val="hu-HU"/>
+        </w:rPr>
+        <w:t>make:auth</w:t>
+      </w:r>
+      <w:proofErr w:type="spellEnd"/>
+      <w:proofErr w:type="gramEnd"/>
+      <w:r>
+        <w:rPr>
+          <w:lang w:val="hu-HU"/>
+        </w:rPr>
+        <w:t>” parancs, ami előre létrehozza a hitelesítéseket a megadott modellre, de a projekt esetébe nem volt használva.</w:t>
+      </w:r>
+    </w:p>
+    <w:p>
+      <w:pPr>
+        <w:pStyle w:val="Cmsor3"/>
+        <w:rPr>
+          <w:lang w:val="hu-HU"/>
+        </w:rPr>
+      </w:pPr>
+      <w:bookmarkStart w:id="24" w:name="_Toc157755642"/>
       <w:proofErr w:type="spellStart"/>
       <w:r>
         <w:rPr>
@@ -5908,6 +6889,7 @@
         </w:rPr>
         <w:t xml:space="preserve"> logika</w:t>
       </w:r>
+      <w:bookmarkEnd w:id="24"/>
     </w:p>
     <w:p>
       <w:pPr>
@@ -6305,17 +7287,19 @@
     </w:p>
     <w:p>
       <w:pPr>
-        <w:pStyle w:val="Cmsor2"/>
-        <w:rPr>
-          <w:lang w:val="hu-HU"/>
-        </w:rPr>
-      </w:pPr>
+        <w:pStyle w:val="Cmsor3"/>
+        <w:rPr>
+          <w:lang w:val="hu-HU"/>
+        </w:rPr>
+      </w:pPr>
+      <w:bookmarkStart w:id="25" w:name="_Toc157755643"/>
       <w:r>
         <w:rPr>
           <w:lang w:val="hu-HU"/>
         </w:rPr>
         <w:t>Bejelentkezés logika</w:t>
       </w:r>
+      <w:bookmarkEnd w:id="25"/>
     </w:p>
     <w:p>
       <w:pPr>
@@ -6466,59 +7450,35 @@
     </w:p>
     <w:p>
       <w:pPr>
-        <w:pStyle w:val="Cmsor1"/>
-        <w:rPr>
-          <w:lang w:val="hu-HU"/>
-        </w:rPr>
-      </w:pPr>
-      <w:bookmarkStart w:id="23" w:name="_Toc151277881"/>
-      <w:proofErr w:type="spellStart"/>
-      <w:r>
-        <w:rPr>
-          <w:lang w:val="hu-HU"/>
-        </w:rPr>
-        <w:lastRenderedPageBreak/>
-        <w:t>Laravel</w:t>
-      </w:r>
-      <w:proofErr w:type="spellEnd"/>
-      <w:r>
-        <w:rPr>
-          <w:lang w:val="hu-HU"/>
-        </w:rPr>
-        <w:t xml:space="preserve"> Frontend</w:t>
-      </w:r>
-      <w:bookmarkEnd w:id="23"/>
-    </w:p>
-    <w:p>
-      <w:pPr>
-        <w:pStyle w:val="Cmsor2"/>
-        <w:rPr>
-          <w:lang w:val="hu-HU"/>
-        </w:rPr>
-      </w:pPr>
-      <w:r>
-        <w:rPr>
-          <w:lang w:val="hu-HU"/>
-        </w:rPr>
-        <w:t>Regisztráció nézet</w:t>
-      </w:r>
-    </w:p>
-    <w:p>
-      <w:pPr>
-        <w:rPr>
-          <w:lang w:val="hu-HU"/>
-        </w:rPr>
-      </w:pPr>
-      <w:r>
-        <w:rPr>
-          <w:noProof/>
+        <w:pStyle w:val="Cmsor3"/>
+        <w:rPr>
+          <w:lang w:val="hu-HU"/>
+        </w:rPr>
+      </w:pPr>
+      <w:bookmarkStart w:id="26" w:name="_Toc157755644"/>
+      <w:r>
+        <w:rPr>
+          <w:lang w:val="hu-HU"/>
+        </w:rPr>
+        <w:t>Kijelentkezés logika</w:t>
+      </w:r>
+      <w:bookmarkEnd w:id="26"/>
+    </w:p>
+    <w:p>
+      <w:pPr>
+        <w:rPr>
+          <w:lang w:val="hu-HU"/>
+        </w:rPr>
+      </w:pPr>
+      <w:r>
+        <w:rPr>
           <w:lang w:val="hu-HU"/>
         </w:rPr>
         <w:drawing>
-          <wp:inline distT="0" distB="0" distL="0" distR="0" wp14:anchorId="4BD6CCE9" wp14:editId="34779CCE">
-            <wp:extent cx="5731510" cy="4008755"/>
-            <wp:effectExtent l="0" t="0" r="2540" b="0"/>
-            <wp:docPr id="35" name="Kép 35"/>
+          <wp:inline distT="0" distB="0" distL="0" distR="0" wp14:anchorId="32407EB1" wp14:editId="6F492204">
+            <wp:extent cx="5106113" cy="876422"/>
+            <wp:effectExtent l="0" t="0" r="0" b="0"/>
+            <wp:docPr id="40" name="Kép 40"/>
             <wp:cNvGraphicFramePr>
               <a:graphicFrameLocks xmlns:a="http://schemas.openxmlformats.org/drawingml/2006/main" noChangeAspect="1"/>
             </wp:cNvGraphicFramePr>
@@ -6538,7 +7498,7 @@
                   <pic:spPr>
                     <a:xfrm>
                       <a:off x="0" y="0"/>
-                      <a:ext cx="5731510" cy="4008755"/>
+                      <a:ext cx="5106113" cy="876422"/>
                     </a:xfrm>
                     <a:prstGeom prst="rect">
                       <a:avLst/>
@@ -6561,54 +7521,76 @@
         <w:rPr>
           <w:lang w:val="hu-HU"/>
         </w:rPr>
-        <w:t xml:space="preserve">A regisztrációs oldal egy egyszerű </w:t>
-      </w:r>
-      <w:proofErr w:type="spellStart"/>
-      <w:r>
-        <w:rPr>
-          <w:lang w:val="hu-HU"/>
-        </w:rPr>
-        <w:t>formból</w:t>
-      </w:r>
-      <w:proofErr w:type="spellEnd"/>
-      <w:r>
-        <w:rPr>
-          <w:lang w:val="hu-HU"/>
-        </w:rPr>
-        <w:t xml:space="preserve"> áll. Nevet, egy cégszámot és egy jelszót kér, majd ezeket meg az </w:t>
-      </w:r>
-      <w:proofErr w:type="spellStart"/>
-      <w:r>
-        <w:rPr>
-          <w:lang w:val="hu-HU"/>
-        </w:rPr>
-        <w:t>id</w:t>
-      </w:r>
-      <w:proofErr w:type="spellEnd"/>
-      <w:r>
-        <w:rPr>
-          <w:lang w:val="hu-HU"/>
-        </w:rPr>
-        <w:t xml:space="preserve"> -t, az időt amikor létre lett hozva és az időt amikor legutóbb módosítva lett hozzáadja az adatbázishoz, ha sikeres a regisztráció akkor egy zöld figyelmeztetés feljön a „cégnév” felett.</w:t>
-      </w:r>
-    </w:p>
-    <w:p>
-      <w:pPr>
-        <w:rPr>
-          <w:lang w:val="hu-HU"/>
-        </w:rPr>
-      </w:pPr>
-      <w:r>
-        <w:rPr>
-          <w:noProof/>
+        <w:t>A kijelentkezés szimplán csak törli a törli a munkamenetet.</w:t>
+      </w:r>
+    </w:p>
+    <w:p>
+      <w:pPr>
+        <w:pStyle w:val="Cmsor2"/>
+        <w:rPr>
+          <w:lang w:val="hu-HU"/>
+        </w:rPr>
+      </w:pPr>
+      <w:bookmarkStart w:id="27" w:name="_Toc157755645"/>
+      <w:proofErr w:type="spellStart"/>
+      <w:r>
+        <w:rPr>
+          <w:lang w:val="hu-HU"/>
+        </w:rPr>
+        <w:t>Admin</w:t>
+      </w:r>
+      <w:proofErr w:type="spellEnd"/>
+      <w:r>
+        <w:rPr>
+          <w:lang w:val="hu-HU"/>
+        </w:rPr>
+        <w:t xml:space="preserve"> felület</w:t>
+      </w:r>
+      <w:bookmarkEnd w:id="27"/>
+    </w:p>
+    <w:p>
+      <w:pPr>
+        <w:rPr>
+          <w:lang w:val="hu-HU"/>
+        </w:rPr>
+      </w:pPr>
+      <w:r>
+        <w:rPr>
+          <w:lang w:val="hu-HU"/>
+        </w:rPr>
+        <w:t xml:space="preserve">Az </w:t>
+      </w:r>
+      <w:proofErr w:type="spellStart"/>
+      <w:r>
+        <w:rPr>
+          <w:lang w:val="hu-HU"/>
+        </w:rPr>
+        <w:t>admin</w:t>
+      </w:r>
+      <w:proofErr w:type="spellEnd"/>
+      <w:r>
+        <w:rPr>
+          <w:lang w:val="hu-HU"/>
+        </w:rPr>
+        <w:t xml:space="preserve"> felület létszükséges egy ilyen projekt során, ezért itt is implementálásra kerül.</w:t>
+      </w:r>
+    </w:p>
+    <w:p>
+      <w:pPr>
+        <w:rPr>
+          <w:lang w:val="hu-HU"/>
+        </w:rPr>
+      </w:pPr>
+      <w:r>
+        <w:rPr>
           <w:lang w:val="hu-HU"/>
         </w:rPr>
         <w:lastRenderedPageBreak/>
         <w:drawing>
-          <wp:inline distT="0" distB="0" distL="0" distR="0" wp14:anchorId="75FD460A" wp14:editId="2283E8B6">
-            <wp:extent cx="5731510" cy="4587240"/>
-            <wp:effectExtent l="0" t="0" r="2540" b="3810"/>
-            <wp:docPr id="34" name="Kép 34"/>
+          <wp:inline distT="0" distB="0" distL="0" distR="0" wp14:anchorId="0A29A3DB" wp14:editId="7A7FB942">
+            <wp:extent cx="5468113" cy="1667108"/>
+            <wp:effectExtent l="0" t="0" r="0" b="9525"/>
+            <wp:docPr id="39" name="Kép 39"/>
             <wp:cNvGraphicFramePr>
               <a:graphicFrameLocks xmlns:a="http://schemas.openxmlformats.org/drawingml/2006/main" noChangeAspect="1"/>
             </wp:cNvGraphicFramePr>
@@ -6628,6 +7610,477 @@
                   <pic:spPr>
                     <a:xfrm>
                       <a:off x="0" y="0"/>
+                      <a:ext cx="5468113" cy="1667108"/>
+                    </a:xfrm>
+                    <a:prstGeom prst="rect">
+                      <a:avLst/>
+                    </a:prstGeom>
+                  </pic:spPr>
+                </pic:pic>
+              </a:graphicData>
+            </a:graphic>
+          </wp:inline>
+        </w:drawing>
+      </w:r>
+    </w:p>
+    <w:p>
+      <w:pPr>
+        <w:rPr>
+          <w:lang w:val="hu-HU"/>
+        </w:rPr>
+      </w:pPr>
+      <w:r>
+        <w:rPr>
+          <w:lang w:val="hu-HU"/>
+        </w:rPr>
+        <w:drawing>
+          <wp:anchor distT="0" distB="0" distL="114300" distR="114300" simplePos="0" relativeHeight="251658240" behindDoc="0" locked="0" layoutInCell="1" allowOverlap="1" wp14:anchorId="622B3E05" wp14:editId="7B0F34E3">
+            <wp:simplePos x="0" y="0"/>
+            <wp:positionH relativeFrom="column">
+              <wp:posOffset>885825</wp:posOffset>
+            </wp:positionH>
+            <wp:positionV relativeFrom="paragraph">
+              <wp:posOffset>457200</wp:posOffset>
+            </wp:positionV>
+            <wp:extent cx="3409950" cy="6172835"/>
+            <wp:effectExtent l="0" t="0" r="0" b="0"/>
+            <wp:wrapTopAndBottom/>
+            <wp:docPr id="38" name="Kép 38"/>
+            <wp:cNvGraphicFramePr>
+              <a:graphicFrameLocks xmlns:a="http://schemas.openxmlformats.org/drawingml/2006/main" noChangeAspect="1"/>
+            </wp:cNvGraphicFramePr>
+            <a:graphic xmlns:a="http://schemas.openxmlformats.org/drawingml/2006/main">
+              <a:graphicData uri="http://schemas.openxmlformats.org/drawingml/2006/picture">
+                <pic:pic xmlns:pic="http://schemas.openxmlformats.org/drawingml/2006/picture">
+                  <pic:nvPicPr>
+                    <pic:cNvPr id="1" name=""/>
+                    <pic:cNvPicPr/>
+                  </pic:nvPicPr>
+                  <pic:blipFill>
+                    <a:blip r:embed="rId43">
+                      <a:extLst>
+                        <a:ext uri="{28A0092B-C50C-407E-A947-70E740481C1C}">
+                          <a14:useLocalDpi xmlns:a14="http://schemas.microsoft.com/office/drawing/2010/main" val="0"/>
+                        </a:ext>
+                      </a:extLst>
+                    </a:blip>
+                    <a:stretch>
+                      <a:fillRect/>
+                    </a:stretch>
+                  </pic:blipFill>
+                  <pic:spPr>
+                    <a:xfrm>
+                      <a:off x="0" y="0"/>
+                      <a:ext cx="3409950" cy="6172835"/>
+                    </a:xfrm>
+                    <a:prstGeom prst="rect">
+                      <a:avLst/>
+                    </a:prstGeom>
+                  </pic:spPr>
+                </pic:pic>
+              </a:graphicData>
+            </a:graphic>
+          </wp:anchor>
+        </w:drawing>
+      </w:r>
+      <w:r>
+        <w:rPr>
+          <w:lang w:val="hu-HU"/>
+        </w:rPr>
+        <w:t xml:space="preserve">Első </w:t>
+      </w:r>
+      <w:proofErr w:type="spellStart"/>
+      <w:r>
+        <w:rPr>
+          <w:lang w:val="hu-HU"/>
+        </w:rPr>
+        <w:t>sörban</w:t>
+      </w:r>
+      <w:proofErr w:type="spellEnd"/>
+      <w:r>
+        <w:rPr>
+          <w:lang w:val="hu-HU"/>
+        </w:rPr>
+        <w:t xml:space="preserve"> minden regisztrált felhasználó kiírásra kerü</w:t>
+      </w:r>
+      <w:r>
+        <w:rPr>
+          <w:lang w:val="hu-HU"/>
+        </w:rPr>
+        <w:t>l, ehhez meg kell hívni a „</w:t>
+      </w:r>
+      <w:proofErr w:type="spellStart"/>
+      <w:r>
+        <w:rPr>
+          <w:i/>
+          <w:iCs/>
+          <w:lang w:val="hu-HU"/>
+        </w:rPr>
+        <w:t>user</w:t>
+      </w:r>
+      <w:proofErr w:type="spellEnd"/>
+      <w:r>
+        <w:rPr>
+          <w:lang w:val="hu-HU"/>
+        </w:rPr>
+        <w:t xml:space="preserve">” modellt. </w:t>
+      </w:r>
+    </w:p>
+    <w:p>
+      <w:pPr>
+        <w:rPr>
+          <w:lang w:val="hu-HU"/>
+        </w:rPr>
+      </w:pPr>
+      <w:r>
+        <w:rPr>
+          <w:lang w:val="hu-HU"/>
+        </w:rPr>
+        <w:lastRenderedPageBreak/>
+        <w:drawing>
+          <wp:inline distT="0" distB="0" distL="0" distR="0" wp14:anchorId="03056D7B" wp14:editId="0245C474">
+            <wp:extent cx="1962424" cy="828791"/>
+            <wp:effectExtent l="0" t="0" r="0" b="9525"/>
+            <wp:docPr id="42" name="Kép 42"/>
+            <wp:cNvGraphicFramePr>
+              <a:graphicFrameLocks xmlns:a="http://schemas.openxmlformats.org/drawingml/2006/main" noChangeAspect="1"/>
+            </wp:cNvGraphicFramePr>
+            <a:graphic xmlns:a="http://schemas.openxmlformats.org/drawingml/2006/main">
+              <a:graphicData uri="http://schemas.openxmlformats.org/drawingml/2006/picture">
+                <pic:pic xmlns:pic="http://schemas.openxmlformats.org/drawingml/2006/picture">
+                  <pic:nvPicPr>
+                    <pic:cNvPr id="1" name=""/>
+                    <pic:cNvPicPr/>
+                  </pic:nvPicPr>
+                  <pic:blipFill>
+                    <a:blip r:embed="rId44"/>
+                    <a:stretch>
+                      <a:fillRect/>
+                    </a:stretch>
+                  </pic:blipFill>
+                  <pic:spPr>
+                    <a:xfrm>
+                      <a:off x="0" y="0"/>
+                      <a:ext cx="1962424" cy="828791"/>
+                    </a:xfrm>
+                    <a:prstGeom prst="rect">
+                      <a:avLst/>
+                    </a:prstGeom>
+                  </pic:spPr>
+                </pic:pic>
+              </a:graphicData>
+            </a:graphic>
+          </wp:inline>
+        </w:drawing>
+      </w:r>
+    </w:p>
+    <w:p>
+      <w:pPr>
+        <w:pStyle w:val="Cmsor2"/>
+        <w:rPr>
+          <w:lang w:val="hu-HU"/>
+        </w:rPr>
+      </w:pPr>
+      <w:bookmarkStart w:id="28" w:name="_Toc157755646"/>
+      <w:r>
+        <w:rPr>
+          <w:lang w:val="hu-HU"/>
+        </w:rPr>
+        <w:t>Hozzáférési jogok</w:t>
+      </w:r>
+      <w:bookmarkEnd w:id="28"/>
+    </w:p>
+    <w:p>
+      <w:pPr>
+        <w:rPr>
+          <w:lang w:val="hu-HU"/>
+        </w:rPr>
+      </w:pPr>
+      <w:r>
+        <w:rPr>
+          <w:lang w:val="hu-HU"/>
+        </w:rPr>
+        <w:t xml:space="preserve">Minden weboldalhoz, amihez az általános felhasználó (azaz a nem cégek és </w:t>
+      </w:r>
+      <w:proofErr w:type="spellStart"/>
+      <w:r>
+        <w:rPr>
+          <w:lang w:val="hu-HU"/>
+        </w:rPr>
+        <w:t>admin</w:t>
+      </w:r>
+      <w:proofErr w:type="spellEnd"/>
+      <w:r>
+        <w:rPr>
+          <w:lang w:val="hu-HU"/>
+        </w:rPr>
+        <w:t>) nem férhet hozzá</w:t>
+      </w:r>
+      <w:r>
+        <w:rPr>
+          <w:lang w:val="hu-HU"/>
+        </w:rPr>
+        <w:t>, ahhoz egy vizsgálatot kell rakni.</w:t>
+      </w:r>
+    </w:p>
+    <w:p>
+      <w:pPr>
+        <w:rPr>
+          <w:lang w:val="hu-HU"/>
+        </w:rPr>
+      </w:pPr>
+      <w:r>
+        <w:rPr>
+          <w:lang w:val="hu-HU"/>
+        </w:rPr>
+        <w:drawing>
+          <wp:inline distT="0" distB="0" distL="0" distR="0" wp14:anchorId="716569FD" wp14:editId="5A9FF244">
+            <wp:extent cx="3820058" cy="581106"/>
+            <wp:effectExtent l="0" t="0" r="9525" b="9525"/>
+            <wp:docPr id="41" name="Kép 41"/>
+            <wp:cNvGraphicFramePr>
+              <a:graphicFrameLocks xmlns:a="http://schemas.openxmlformats.org/drawingml/2006/main" noChangeAspect="1"/>
+            </wp:cNvGraphicFramePr>
+            <a:graphic xmlns:a="http://schemas.openxmlformats.org/drawingml/2006/main">
+              <a:graphicData uri="http://schemas.openxmlformats.org/drawingml/2006/picture">
+                <pic:pic xmlns:pic="http://schemas.openxmlformats.org/drawingml/2006/picture">
+                  <pic:nvPicPr>
+                    <pic:cNvPr id="1" name=""/>
+                    <pic:cNvPicPr/>
+                  </pic:nvPicPr>
+                  <pic:blipFill>
+                    <a:blip r:embed="rId45"/>
+                    <a:stretch>
+                      <a:fillRect/>
+                    </a:stretch>
+                  </pic:blipFill>
+                  <pic:spPr>
+                    <a:xfrm>
+                      <a:off x="0" y="0"/>
+                      <a:ext cx="3820058" cy="581106"/>
+                    </a:xfrm>
+                    <a:prstGeom prst="rect">
+                      <a:avLst/>
+                    </a:prstGeom>
+                  </pic:spPr>
+                </pic:pic>
+              </a:graphicData>
+            </a:graphic>
+          </wp:inline>
+        </w:drawing>
+      </w:r>
+    </w:p>
+    <w:p>
+      <w:pPr>
+        <w:rPr>
+          <w:lang w:val="hu-HU"/>
+        </w:rPr>
+      </w:pPr>
+      <w:r>
+        <w:rPr>
+          <w:lang w:val="hu-HU"/>
+        </w:rPr>
+        <w:t>Itt azt vizsgálja a program, hogy a munkamenetnek van e „</w:t>
+      </w:r>
+      <w:proofErr w:type="spellStart"/>
+      <w:r>
+        <w:rPr>
+          <w:i/>
+          <w:iCs/>
+          <w:lang w:val="hu-HU"/>
+        </w:rPr>
+        <w:t>nev</w:t>
+      </w:r>
+      <w:proofErr w:type="spellEnd"/>
+      <w:r>
+        <w:rPr>
+          <w:lang w:val="hu-HU"/>
+        </w:rPr>
+        <w:t>” vagy „</w:t>
+      </w:r>
+      <w:proofErr w:type="spellStart"/>
+      <w:r>
+        <w:rPr>
+          <w:i/>
+          <w:iCs/>
+          <w:lang w:val="hu-HU"/>
+        </w:rPr>
+        <w:t>admin</w:t>
+      </w:r>
+      <w:proofErr w:type="spellEnd"/>
+      <w:r>
+        <w:rPr>
+          <w:lang w:val="hu-HU"/>
+        </w:rPr>
+        <w:t>” változója, ha van akkor visszavezeti a főoldalra a felhasználót.</w:t>
+      </w:r>
+    </w:p>
+    <w:p>
+      <w:pPr>
+        <w:pStyle w:val="Cmsor1"/>
+        <w:rPr>
+          <w:lang w:val="hu-HU"/>
+        </w:rPr>
+      </w:pPr>
+      <w:bookmarkStart w:id="29" w:name="_Toc157755647"/>
+      <w:proofErr w:type="spellStart"/>
+      <w:r>
+        <w:rPr>
+          <w:lang w:val="hu-HU"/>
+        </w:rPr>
+        <w:lastRenderedPageBreak/>
+        <w:t>Laravel</w:t>
+      </w:r>
+      <w:proofErr w:type="spellEnd"/>
+      <w:r>
+        <w:rPr>
+          <w:lang w:val="hu-HU"/>
+        </w:rPr>
+        <w:t xml:space="preserve"> Frontend</w:t>
+      </w:r>
+      <w:bookmarkEnd w:id="29"/>
+    </w:p>
+    <w:p>
+      <w:pPr>
+        <w:pStyle w:val="Cmsor2"/>
+        <w:rPr>
+          <w:lang w:val="hu-HU"/>
+        </w:rPr>
+      </w:pPr>
+      <w:bookmarkStart w:id="30" w:name="_Toc157755648"/>
+      <w:r>
+        <w:rPr>
+          <w:lang w:val="hu-HU"/>
+        </w:rPr>
+        <w:t>Regisztráció nézet</w:t>
+      </w:r>
+      <w:bookmarkEnd w:id="30"/>
+    </w:p>
+    <w:p>
+      <w:pPr>
+        <w:rPr>
+          <w:lang w:val="hu-HU"/>
+        </w:rPr>
+      </w:pPr>
+      <w:r>
+        <w:rPr>
+          <w:noProof/>
+          <w:lang w:val="hu-HU"/>
+        </w:rPr>
+        <w:drawing>
+          <wp:inline distT="0" distB="0" distL="0" distR="0" wp14:anchorId="4BD6CCE9" wp14:editId="34779CCE">
+            <wp:extent cx="5731510" cy="4008755"/>
+            <wp:effectExtent l="0" t="0" r="2540" b="0"/>
+            <wp:docPr id="35" name="Kép 35"/>
+            <wp:cNvGraphicFramePr>
+              <a:graphicFrameLocks xmlns:a="http://schemas.openxmlformats.org/drawingml/2006/main" noChangeAspect="1"/>
+            </wp:cNvGraphicFramePr>
+            <a:graphic xmlns:a="http://schemas.openxmlformats.org/drawingml/2006/main">
+              <a:graphicData uri="http://schemas.openxmlformats.org/drawingml/2006/picture">
+                <pic:pic xmlns:pic="http://schemas.openxmlformats.org/drawingml/2006/picture">
+                  <pic:nvPicPr>
+                    <pic:cNvPr id="1" name=""/>
+                    <pic:cNvPicPr/>
+                  </pic:nvPicPr>
+                  <pic:blipFill>
+                    <a:blip r:embed="rId46"/>
+                    <a:stretch>
+                      <a:fillRect/>
+                    </a:stretch>
+                  </pic:blipFill>
+                  <pic:spPr>
+                    <a:xfrm>
+                      <a:off x="0" y="0"/>
+                      <a:ext cx="5731510" cy="4008755"/>
+                    </a:xfrm>
+                    <a:prstGeom prst="rect">
+                      <a:avLst/>
+                    </a:prstGeom>
+                  </pic:spPr>
+                </pic:pic>
+              </a:graphicData>
+            </a:graphic>
+          </wp:inline>
+        </w:drawing>
+      </w:r>
+    </w:p>
+    <w:p>
+      <w:pPr>
+        <w:rPr>
+          <w:lang w:val="hu-HU"/>
+        </w:rPr>
+      </w:pPr>
+      <w:r>
+        <w:rPr>
+          <w:lang w:val="hu-HU"/>
+        </w:rPr>
+        <w:t xml:space="preserve">A regisztrációs oldal egy egyszerű </w:t>
+      </w:r>
+      <w:proofErr w:type="spellStart"/>
+      <w:r>
+        <w:rPr>
+          <w:lang w:val="hu-HU"/>
+        </w:rPr>
+        <w:t>formból</w:t>
+      </w:r>
+      <w:proofErr w:type="spellEnd"/>
+      <w:r>
+        <w:rPr>
+          <w:lang w:val="hu-HU"/>
+        </w:rPr>
+        <w:t xml:space="preserve"> áll. Nevet, egy cégszámot és egy jelszót kér, majd ezeket meg az </w:t>
+      </w:r>
+      <w:proofErr w:type="spellStart"/>
+      <w:r>
+        <w:rPr>
+          <w:lang w:val="hu-HU"/>
+        </w:rPr>
+        <w:t>id</w:t>
+      </w:r>
+      <w:proofErr w:type="spellEnd"/>
+      <w:r>
+        <w:rPr>
+          <w:lang w:val="hu-HU"/>
+        </w:rPr>
+        <w:t xml:space="preserve"> -t, az időt amikor létre lett hozva és az időt amikor legutóbb módosítva lett hozzáadja az adatbázishoz, ha sikeres a regisztráció akkor egy zöld figyelmeztetés feljön a „cégnév” felett.</w:t>
+      </w:r>
+    </w:p>
+    <w:p>
+      <w:pPr>
+        <w:rPr>
+          <w:lang w:val="hu-HU"/>
+        </w:rPr>
+      </w:pPr>
+      <w:r>
+        <w:rPr>
+          <w:noProof/>
+          <w:lang w:val="hu-HU"/>
+        </w:rPr>
+        <w:lastRenderedPageBreak/>
+        <w:drawing>
+          <wp:inline distT="0" distB="0" distL="0" distR="0" wp14:anchorId="75FD460A" wp14:editId="2283E8B6">
+            <wp:extent cx="5731510" cy="4587240"/>
+            <wp:effectExtent l="0" t="0" r="2540" b="3810"/>
+            <wp:docPr id="34" name="Kép 34"/>
+            <wp:cNvGraphicFramePr>
+              <a:graphicFrameLocks xmlns:a="http://schemas.openxmlformats.org/drawingml/2006/main" noChangeAspect="1"/>
+            </wp:cNvGraphicFramePr>
+            <a:graphic xmlns:a="http://schemas.openxmlformats.org/drawingml/2006/main">
+              <a:graphicData uri="http://schemas.openxmlformats.org/drawingml/2006/picture">
+                <pic:pic xmlns:pic="http://schemas.openxmlformats.org/drawingml/2006/picture">
+                  <pic:nvPicPr>
+                    <pic:cNvPr id="1" name=""/>
+                    <pic:cNvPicPr/>
+                  </pic:nvPicPr>
+                  <pic:blipFill>
+                    <a:blip r:embed="rId47"/>
+                    <a:stretch>
+                      <a:fillRect/>
+                    </a:stretch>
+                  </pic:blipFill>
+                  <pic:spPr>
+                    <a:xfrm>
+                      <a:off x="0" y="0"/>
                       <a:ext cx="5731510" cy="4587240"/>
                     </a:xfrm>
                     <a:prstGeom prst="rect">
@@ -6648,12 +8101,14 @@
           <w:lang w:val="hu-HU"/>
         </w:rPr>
       </w:pPr>
+      <w:bookmarkStart w:id="31" w:name="_Toc157755649"/>
       <w:r>
         <w:rPr>
           <w:lang w:val="hu-HU"/>
         </w:rPr>
         <w:t>Bejelentkezés nézet</w:t>
       </w:r>
+      <w:bookmarkEnd w:id="31"/>
     </w:p>
     <w:p>
       <w:pPr>
@@ -6682,7 +8137,7 @@
                     <pic:cNvPicPr/>
                   </pic:nvPicPr>
                   <pic:blipFill>
-                    <a:blip r:embed="rId43"/>
+                    <a:blip r:embed="rId48"/>
                     <a:stretch>
                       <a:fillRect/>
                     </a:stretch>
@@ -6738,6 +8193,7 @@
           <w:lang w:val="hu-HU"/>
         </w:rPr>
       </w:pPr>
+      <w:bookmarkStart w:id="32" w:name="_Toc157755650"/>
       <w:proofErr w:type="spellStart"/>
       <w:r>
         <w:rPr>
@@ -6752,6 +8208,7 @@
         </w:rPr>
         <w:t xml:space="preserve"> oldal</w:t>
       </w:r>
+      <w:bookmarkEnd w:id="32"/>
     </w:p>
     <w:p>
       <w:pPr>
@@ -6775,30 +8232,243 @@
           <w:lang w:val="hu-HU"/>
         </w:rPr>
       </w:pPr>
+      <w:bookmarkStart w:id="33" w:name="_Toc157755651"/>
       <w:r>
         <w:rPr>
           <w:lang w:val="hu-HU"/>
         </w:rPr>
         <w:t>Profil oldal</w:t>
       </w:r>
-    </w:p>
-    <w:p>
-      <w:pPr>
-        <w:rPr>
-          <w:lang w:val="hu-HU"/>
-        </w:rPr>
-      </w:pPr>
-      <w:proofErr w:type="spellStart"/>
-      <w:r>
-        <w:rPr>
-          <w:lang w:val="hu-HU"/>
-        </w:rPr>
-        <w:t>todo</w:t>
-      </w:r>
-      <w:proofErr w:type="spellEnd"/>
+      <w:bookmarkEnd w:id="33"/>
+    </w:p>
+    <w:p>
+      <w:pPr>
+        <w:rPr>
+          <w:lang w:val="hu-HU"/>
+        </w:rPr>
+      </w:pPr>
+      <w:proofErr w:type="spellStart"/>
+      <w:r>
+        <w:rPr>
+          <w:lang w:val="hu-HU"/>
+        </w:rPr>
+        <w:t>T</w:t>
+      </w:r>
+      <w:r>
+        <w:rPr>
+          <w:lang w:val="hu-HU"/>
+        </w:rPr>
+        <w:t>odo</w:t>
+      </w:r>
+      <w:proofErr w:type="spellEnd"/>
+    </w:p>
+    <w:p>
+      <w:pPr>
+        <w:rPr>
+          <w:lang w:val="hu-HU"/>
+        </w:rPr>
+      </w:pPr>
+    </w:p>
+    <w:p>
+      <w:pPr>
+        <w:pStyle w:val="Cmsor1"/>
+        <w:rPr>
+          <w:lang w:val="hu-HU"/>
+        </w:rPr>
+      </w:pPr>
+      <w:r>
+        <w:rPr>
+          <w:lang w:val="hu-HU"/>
+        </w:rPr>
+        <w:t>Források</w:t>
+      </w:r>
+    </w:p>
+    <w:p>
+      <w:pPr>
+        <w:rPr>
+          <w:lang w:val="hu-HU"/>
+        </w:rPr>
+      </w:pPr>
+      <w:r>
+        <w:rPr>
+          <w:lang w:val="hu-HU"/>
+        </w:rPr>
+        <w:t xml:space="preserve">Korai </w:t>
+      </w:r>
+      <w:proofErr w:type="spellStart"/>
+      <w:r>
+        <w:rPr>
+          <w:lang w:val="hu-HU"/>
+        </w:rPr>
+        <w:t>register</w:t>
+      </w:r>
+      <w:proofErr w:type="spellEnd"/>
+      <w:r>
+        <w:rPr>
+          <w:lang w:val="hu-HU"/>
+        </w:rPr>
+        <w:t xml:space="preserve"> </w:t>
+      </w:r>
+      <w:proofErr w:type="spellStart"/>
+      <w:r>
+        <w:rPr>
+          <w:lang w:val="hu-HU"/>
+        </w:rPr>
+        <w:t>form</w:t>
+      </w:r>
+      <w:proofErr w:type="spellEnd"/>
+      <w:r>
+        <w:rPr>
+          <w:lang w:val="hu-HU"/>
+        </w:rPr>
+        <w:t xml:space="preserve"> </w:t>
+      </w:r>
+      <w:proofErr w:type="spellStart"/>
+      <w:r>
+        <w:rPr>
+          <w:lang w:val="hu-HU"/>
+        </w:rPr>
+        <w:t>logic</w:t>
+      </w:r>
+      <w:proofErr w:type="spellEnd"/>
+      <w:r>
+        <w:rPr>
+          <w:lang w:val="hu-HU"/>
+        </w:rPr>
+        <w:t xml:space="preserve">: </w:t>
+      </w:r>
+      <w:hyperlink r:id="rId49" w:history="1">
+        <w:r>
+          <w:rPr>
+            <w:rStyle w:val="Hiperhivatkozs"/>
+            <w:lang w:val="hu-HU"/>
+          </w:rPr>
+          <w:t>https://www.youtube.com/watch?v=2MpZwFoBPjQ</w:t>
+        </w:r>
+      </w:hyperlink>
+    </w:p>
+    <w:p>
+      <w:pPr>
+        <w:rPr>
+          <w:lang w:val="hu-HU"/>
+        </w:rPr>
+      </w:pPr>
+      <w:r>
+        <w:rPr>
+          <w:lang w:val="hu-HU"/>
+        </w:rPr>
+        <w:t xml:space="preserve">Korai </w:t>
+      </w:r>
+      <w:r>
+        <w:rPr>
+          <w:lang w:val="hu-HU"/>
+        </w:rPr>
+        <w:t xml:space="preserve">php rest </w:t>
+      </w:r>
+      <w:proofErr w:type="spellStart"/>
+      <w:r>
+        <w:rPr>
+          <w:lang w:val="hu-HU"/>
+        </w:rPr>
+        <w:t>api</w:t>
+      </w:r>
+      <w:proofErr w:type="spellEnd"/>
+      <w:r>
+        <w:rPr>
+          <w:lang w:val="hu-HU"/>
+        </w:rPr>
+        <w:t xml:space="preserve">: </w:t>
+      </w:r>
+      <w:hyperlink r:id="rId50" w:history="1">
+        <w:r>
+          <w:rPr>
+            <w:rStyle w:val="Hiperhivatkozs"/>
+            <w:lang w:val="hu-HU"/>
+          </w:rPr>
+          <w:t>https://www.youtube.com/watch?v=X51KOJKrofU</w:t>
+        </w:r>
+      </w:hyperlink>
+    </w:p>
+    <w:p>
+      <w:pPr>
+        <w:rPr>
+          <w:lang w:val="hu-HU"/>
+        </w:rPr>
+      </w:pPr>
+      <w:r>
+        <w:rPr>
+          <w:lang w:val="hu-HU"/>
+        </w:rPr>
+        <w:t>H</w:t>
+      </w:r>
+      <w:r>
+        <w:rPr>
+          <w:lang w:val="hu-HU"/>
+        </w:rPr>
+        <w:t xml:space="preserve">ttp válasz hiba kódok: </w:t>
+      </w:r>
+      <w:hyperlink r:id="rId51" w:history="1">
+        <w:r>
+          <w:rPr>
+            <w:rStyle w:val="Hiperhivatkozs"/>
+            <w:lang w:val="hu-HU"/>
+          </w:rPr>
+          <w:t>https://developer.mozilla.org/en-US/docs/Web/HTTP/Status#server_error_responses</w:t>
+        </w:r>
+      </w:hyperlink>
+    </w:p>
+    <w:p>
+      <w:pPr>
+        <w:rPr>
+          <w:lang w:val="hu-HU"/>
+        </w:rPr>
+      </w:pPr>
+      <w:proofErr w:type="spellStart"/>
+      <w:r>
+        <w:rPr>
+          <w:lang w:val="hu-HU"/>
+        </w:rPr>
+        <w:t>L</w:t>
+      </w:r>
+      <w:r>
+        <w:rPr>
+          <w:lang w:val="hu-HU"/>
+        </w:rPr>
+        <w:t>aravel</w:t>
+      </w:r>
+      <w:proofErr w:type="spellEnd"/>
+      <w:r>
+        <w:rPr>
+          <w:lang w:val="hu-HU"/>
+        </w:rPr>
+        <w:t xml:space="preserve"> </w:t>
+      </w:r>
+      <w:proofErr w:type="spellStart"/>
+      <w:r>
+        <w:rPr>
+          <w:lang w:val="hu-HU"/>
+        </w:rPr>
+        <w:t>tutorial</w:t>
+      </w:r>
+      <w:proofErr w:type="spellEnd"/>
+      <w:r>
+        <w:rPr>
+          <w:lang w:val="hu-HU"/>
+        </w:rPr>
+        <w:t xml:space="preserve">: </w:t>
+      </w:r>
+      <w:hyperlink r:id="rId52" w:history="1">
+        <w:r>
+          <w:rPr>
+            <w:rStyle w:val="Hiperhivatkozs"/>
+            <w:lang w:val="hu-HU"/>
+          </w:rPr>
+          <w:t>https://www.youtube.com/watch?v=ImtZ5yENzgE</w:t>
+        </w:r>
+      </w:hyperlink>
     </w:p>
     <w:sectPr>
-      <w:footerReference w:type="default" r:id="rId44"/>
+      <w:footerReference w:type="default" r:id="rId53"/>
       <w:pgSz w:w="11906" w:h="16838"/>
       <w:pgMar w:top="1440" w:right="1440" w:bottom="1440" w:left="1440" w:header="708" w:footer="708" w:gutter="0"/>
       <w:cols w:space="708"/>
@@ -7360,25 +9030,16 @@
   </w:style>
   <w:style w:type="paragraph" w:styleId="Cmsor3">
     <w:name w:val="heading 3"/>
-    <w:basedOn w:val="Norml"/>
+    <w:basedOn w:val="Cmsor2"/>
     <w:next w:val="Norml"/>
     <w:link w:val="Cmsor3Char"/>
     <w:uiPriority w:val="9"/>
-    <w:semiHidden/>
     <w:unhideWhenUsed/>
     <w:qFormat/>
-    <w:rsid w:val="0089206D"/>
+    <w:rsid w:val="007628A3"/>
     <w:pPr>
-      <w:keepNext/>
-      <w:keepLines/>
-      <w:spacing w:before="40" w:after="0"/>
       <w:outlineLvl w:val="2"/>
     </w:pPr>
-    <w:rPr>
-      <w:rFonts w:asciiTheme="majorHAnsi" w:eastAsiaTheme="majorEastAsia" w:hAnsiTheme="majorHAnsi" w:cstheme="majorBidi"/>
-      <w:color w:val="1F3763" w:themeColor="accent1" w:themeShade="7F"/>
-      <w:szCs w:val="24"/>
-    </w:rPr>
   </w:style>
   <w:style w:type="character" w:default="1" w:styleId="Bekezdsalapbettpusa">
     <w:name w:val="Default Paragraph Font"/>
@@ -7570,13 +9231,38 @@
     <w:basedOn w:val="Bekezdsalapbettpusa"/>
     <w:link w:val="Cmsor3"/>
     <w:uiPriority w:val="9"/>
+    <w:rsid w:val="007628A3"/>
+    <w:rPr>
+      <w:rFonts w:ascii="Times New Roman" w:eastAsiaTheme="majorEastAsia" w:hAnsi="Times New Roman" w:cstheme="majorBidi"/>
+      <w:i/>
+      <w:color w:val="000000" w:themeColor="text1"/>
+      <w:sz w:val="28"/>
+      <w:szCs w:val="26"/>
+    </w:rPr>
+  </w:style>
+  <w:style w:type="paragraph" w:styleId="TJ3">
+    <w:name w:val="toc 3"/>
+    <w:basedOn w:val="Norml"/>
+    <w:next w:val="Norml"/>
+    <w:autoRedefine/>
+    <w:uiPriority w:val="39"/>
+    <w:unhideWhenUsed/>
+    <w:rsid w:val="007628A3"/>
+    <w:pPr>
+      <w:spacing w:after="100"/>
+      <w:ind w:left="480"/>
+    </w:pPr>
+  </w:style>
+  <w:style w:type="character" w:styleId="Feloldatlanmegemlts">
+    <w:name w:val="Unresolved Mention"/>
+    <w:basedOn w:val="Bekezdsalapbettpusa"/>
+    <w:uiPriority w:val="99"/>
     <w:semiHidden/>
-    <w:rsid w:val="0089206D"/>
+    <w:unhideWhenUsed/>
+    <w:rsid w:val="00F271E4"/>
     <w:rPr>
-      <w:rFonts w:asciiTheme="majorHAnsi" w:eastAsiaTheme="majorEastAsia" w:hAnsiTheme="majorHAnsi" w:cstheme="majorBidi"/>
-      <w:color w:val="1F3763" w:themeColor="accent1" w:themeShade="7F"/>
-      <w:sz w:val="24"/>
-      <w:szCs w:val="24"/>
+      <w:color w:val="605E5C"/>
+      <w:shd w:val="clear" w:color="auto" w:fill="E1DFDD"/>
     </w:rPr>
   </w:style>
 </w:styles>

</xml_diff>